<commit_message>
Adding a JUnit test for testing.java along with potential class refactorings
</commit_message>
<xml_diff>
--- a/SSE 659 Project 2.docx
+++ b/SSE 659 Project 2.docx
@@ -5,7 +5,11 @@
     <w:sdt>
       <w:sdtPr>
         <w:rPr>
+          <w:rFonts w:asciiTheme="majorHAnsi" w:eastAsiaTheme="majorEastAsia" w:hAnsiTheme="majorHAnsi" w:cstheme="majorBidi"/>
+          <w:b/>
+          <w:color w:val="345A8A" w:themeColor="accent1" w:themeShade="B5"/>
           <w:sz w:val="12"/>
+          <w:szCs w:val="32"/>
         </w:rPr>
         <w:id w:val="1327246566"/>
         <w:docPartObj>
@@ -15,11 +19,7 @@
       </w:sdtPr>
       <w:sdtEndPr>
         <w:rPr>
-          <w:rFonts w:asciiTheme="majorHAnsi" w:eastAsiaTheme="majorEastAsia" w:hAnsiTheme="majorHAnsi" w:cstheme="majorBidi"/>
-          <w:b/>
-          <w:color w:val="345A8A" w:themeColor="accent1" w:themeShade="B5"/>
           <w:sz w:val="32"/>
-          <w:szCs w:val="32"/>
         </w:rPr>
       </w:sdtEndPr>
       <w:sdtContent>
@@ -198,9 +198,6 @@
             </w:rPr>
             <w:alias w:val="Abstract"/>
             <w:id w:val="1556273158"/>
-            <w:placeholder>
-              <w:docPart w:val="0B2D770DA4200346A8B6C04022C86F3F"/>
-            </w:placeholder>
             <w:dataBinding w:prefixMappings="xmlns:ns0='http://schemas.microsoft.com/office/2006/coverPageProps' " w:xpath="/ns0:CoverPageProperties[1]/ns0:Abstract[1]" w:storeItemID="{55AF091B-3C7A-41E3-B477-F2FDAA23CFDA}"/>
             <w:text/>
           </w:sdtPr>
@@ -223,25 +220,7 @@
                   <w:color w:val="000000" w:themeColor="text1"/>
                   <w:sz w:val="28"/>
                 </w:rPr>
-                <w:t xml:space="preserve">Demonstrate knowledge of topics covered in Chapters 3-12 of the text </w:t>
-              </w:r>
-              <w:proofErr w:type="gramStart"/>
-              <w:r>
-                <w:rPr>
-                  <w:rFonts w:asciiTheme="majorHAnsi" w:hAnsiTheme="majorHAnsi"/>
-                  <w:color w:val="000000" w:themeColor="text1"/>
-                  <w:sz w:val="28"/>
-                </w:rPr>
-                <w:t>Refactoring</w:t>
-              </w:r>
-              <w:proofErr w:type="gramEnd"/>
-              <w:r>
-                <w:rPr>
-                  <w:rFonts w:asciiTheme="majorHAnsi" w:hAnsiTheme="majorHAnsi"/>
-                  <w:color w:val="000000" w:themeColor="text1"/>
-                  <w:sz w:val="28"/>
-                </w:rPr>
-                <w:t xml:space="preserve"> – Improving the Design of Existing Code. </w:t>
+                <w:t xml:space="preserve">Demonstrate knowledge of topics covered in Chapters 3-12 of the text Refactoring – Improving the Design of Existing Code. </w:t>
               </w:r>
               <w:r>
                 <w:rPr>
@@ -293,15 +272,7 @@
             <w:jc w:val="center"/>
           </w:pPr>
           <w:r>
-            <w:t xml:space="preserve">Kei’Shawn </w:t>
-          </w:r>
-          <w:proofErr w:type="spellStart"/>
-          <w:r>
-            <w:t>Tention’s</w:t>
-          </w:r>
-          <w:proofErr w:type="spellEnd"/>
-          <w:r>
-            <w:t xml:space="preserve"> Submission</w:t>
+            <w:t>Kei’Shawn Tention’s Submission</w:t>
           </w:r>
         </w:p>
         <w:p>
@@ -322,6 +293,13 @@
         </w:p>
         <w:sdt>
           <w:sdtPr>
+            <w:rPr>
+              <w:rFonts w:asciiTheme="minorHAnsi" w:eastAsiaTheme="minorEastAsia" w:hAnsiTheme="minorHAnsi" w:cstheme="minorBidi"/>
+              <w:b w:val="0"/>
+              <w:color w:val="auto"/>
+              <w:sz w:val="24"/>
+              <w:szCs w:val="24"/>
+            </w:rPr>
             <w:id w:val="212551174"/>
             <w:docPartObj>
               <w:docPartGallery w:val="Table of Contents"/>
@@ -330,12 +308,8 @@
           </w:sdtPr>
           <w:sdtEndPr>
             <w:rPr>
-              <w:rFonts w:asciiTheme="minorHAnsi" w:eastAsiaTheme="minorEastAsia" w:hAnsiTheme="minorHAnsi" w:cstheme="minorBidi"/>
               <w:bCs/>
               <w:noProof/>
-              <w:color w:val="auto"/>
-              <w:sz w:val="24"/>
-              <w:szCs w:val="24"/>
             </w:rPr>
           </w:sdtEndPr>
           <w:sdtContent>
@@ -353,16 +327,7 @@
                   <w:sz w:val="36"/>
                   <w:szCs w:val="36"/>
                 </w:rPr>
-                <w:t xml:space="preserve">Table of </w:t>
-              </w:r>
-              <w:bookmarkStart w:id="0" w:name="_GoBack"/>
-              <w:bookmarkEnd w:id="0"/>
-              <w:r>
-                <w:rPr>
-                  <w:sz w:val="36"/>
-                  <w:szCs w:val="36"/>
-                </w:rPr>
-                <w:t>Contents</w:t>
+                <w:t>Table of Contents</w:t>
               </w:r>
             </w:p>
             <w:p>
@@ -1575,14 +1540,14 @@
           <w:r>
             <w:br w:type="column"/>
           </w:r>
-          <w:bookmarkStart w:id="1" w:name="_Toc288672567"/>
+          <w:bookmarkStart w:id="0" w:name="_Toc288672567"/>
           <w:r>
             <w:t xml:space="preserve">1. </w:t>
           </w:r>
           <w:r>
             <w:t>Introduction</w:t>
           </w:r>
-          <w:bookmarkEnd w:id="1"/>
+          <w:bookmarkEnd w:id="0"/>
         </w:p>
         <w:p>
           <w:pPr>
@@ -1605,12 +1570,25 @@
           <w:pPr>
             <w:pStyle w:val="Heading1"/>
           </w:pPr>
-          <w:bookmarkStart w:id="2" w:name="_Toc288672568"/>
+          <w:bookmarkStart w:id="1" w:name="_Toc288672568"/>
           <w:r>
             <w:t xml:space="preserve">2. </w:t>
           </w:r>
           <w:r>
             <w:t>Development Tools</w:t>
+          </w:r>
+          <w:bookmarkEnd w:id="1"/>
+        </w:p>
+        <w:p>
+          <w:pPr>
+            <w:pStyle w:val="Heading2"/>
+          </w:pPr>
+          <w:bookmarkStart w:id="2" w:name="_Toc288672569"/>
+          <w:r>
+            <w:t xml:space="preserve">2.1 </w:t>
+          </w:r>
+          <w:r>
+            <w:t>Eclipse</w:t>
           </w:r>
           <w:bookmarkEnd w:id="2"/>
         </w:p>
@@ -1618,60 +1596,37 @@
           <w:pPr>
             <w:pStyle w:val="Heading2"/>
           </w:pPr>
-          <w:bookmarkStart w:id="3" w:name="_Toc288672569"/>
-          <w:r>
-            <w:t xml:space="preserve">2.1 </w:t>
-          </w:r>
-          <w:r>
-            <w:t>Eclipse</w:t>
+          <w:bookmarkStart w:id="3" w:name="_Toc288672570"/>
+          <w:r>
+            <w:t xml:space="preserve">2.2 </w:t>
+          </w:r>
+          <w:r>
+            <w:t>GitHub</w:t>
           </w:r>
           <w:bookmarkEnd w:id="3"/>
+        </w:p>
+        <w:p>
+          <w:pPr>
+            <w:pStyle w:val="Heading1"/>
+          </w:pPr>
+          <w:bookmarkStart w:id="4" w:name="_Toc288672571"/>
+          <w:r>
+            <w:t xml:space="preserve">3. </w:t>
+          </w:r>
+          <w:r>
+            <w:t>What is Refactoring?</w:t>
+          </w:r>
+          <w:bookmarkEnd w:id="4"/>
         </w:p>
         <w:p>
           <w:pPr>
             <w:pStyle w:val="Heading2"/>
           </w:pPr>
-          <w:bookmarkStart w:id="4" w:name="_Toc288672570"/>
-          <w:r>
-            <w:t xml:space="preserve">2.2 </w:t>
-          </w:r>
-          <w:proofErr w:type="spellStart"/>
-          <w:r>
-            <w:t>GitHub</w:t>
-          </w:r>
-          <w:bookmarkEnd w:id="4"/>
-          <w:proofErr w:type="spellEnd"/>
-        </w:p>
-        <w:p>
-          <w:pPr>
-            <w:pStyle w:val="Heading1"/>
-          </w:pPr>
-          <w:bookmarkStart w:id="5" w:name="_Toc288672571"/>
-          <w:r>
-            <w:t xml:space="preserve">3. </w:t>
-          </w:r>
-          <w:r>
-            <w:t>What is Refactoring?</w:t>
+          <w:bookmarkStart w:id="5" w:name="_Toc288672572"/>
+          <w:r>
+            <w:t>3.1 What are we Refactoring?</w:t>
           </w:r>
           <w:bookmarkEnd w:id="5"/>
-        </w:p>
-        <w:p>
-          <w:pPr>
-            <w:pStyle w:val="Heading2"/>
-          </w:pPr>
-          <w:bookmarkStart w:id="6" w:name="_Toc288672572"/>
-          <w:r>
-            <w:t xml:space="preserve">3.1 What are we </w:t>
-          </w:r>
-          <w:proofErr w:type="gramStart"/>
-          <w:r>
-            <w:t>Refactoring</w:t>
-          </w:r>
-          <w:proofErr w:type="gramEnd"/>
-          <w:r>
-            <w:t>?</w:t>
-          </w:r>
-          <w:bookmarkEnd w:id="6"/>
         </w:p>
         <w:p>
           <w:pPr>
@@ -1693,14 +1648,12 @@
             </w:numPr>
             <w:spacing w:line="480" w:lineRule="auto"/>
           </w:pPr>
-          <w:proofErr w:type="gramStart"/>
           <w:r>
             <w:rPr>
               <w:i/>
             </w:rPr>
             <w:t>main.java</w:t>
           </w:r>
-          <w:proofErr w:type="gramEnd"/>
         </w:p>
         <w:p>
           <w:pPr>
@@ -1743,7 +1696,6 @@
             </w:numPr>
             <w:spacing w:line="480" w:lineRule="auto"/>
           </w:pPr>
-          <w:proofErr w:type="gramStart"/>
           <w:r>
             <w:rPr>
               <w:i/>
@@ -1756,7 +1708,6 @@
             </w:rPr>
             <w:t>esting.java</w:t>
           </w:r>
-          <w:proofErr w:type="gramEnd"/>
         </w:p>
         <w:p>
           <w:pPr>
@@ -1779,34 +1730,14 @@
             <w:spacing w:line="480" w:lineRule="auto"/>
           </w:pPr>
           <w:r>
-            <w:t xml:space="preserve">For the most part, the classes drive the GUI aspect of the Deli Application. The source code for each class </w:t>
-          </w:r>
-          <w:proofErr w:type="gramStart"/>
-          <w:r>
-            <w:t>be</w:t>
-          </w:r>
-          <w:proofErr w:type="gramEnd"/>
-          <w:r>
-            <w:t xml:space="preserve"> viewed in </w:t>
+            <w:t xml:space="preserve">For the most part, the classes drive the GUI aspect of the Deli Application. The source code for each class be viewed in </w:t>
           </w:r>
           <w:hyperlink w:anchor="_8.2_Source_Code" w:history="1">
             <w:r>
               <w:rPr>
                 <w:rStyle w:val="Hyperlink"/>
               </w:rPr>
-              <w:t>Append</w:t>
-            </w:r>
-            <w:r>
-              <w:rPr>
-                <w:rStyle w:val="Hyperlink"/>
-              </w:rPr>
-              <w:t>i</w:t>
-            </w:r>
-            <w:r>
-              <w:rPr>
-                <w:rStyle w:val="Hyperlink"/>
-              </w:rPr>
-              <w:t>x 8.2</w:t>
+              <w:t>Appendix 8.2</w:t>
             </w:r>
           </w:hyperlink>
           <w:r>
@@ -1874,27 +1805,11 @@
           <w:r>
             <w:t xml:space="preserve">, we noticed that the method </w:t>
           </w:r>
-          <w:proofErr w:type="spellStart"/>
-          <w:proofErr w:type="gramStart"/>
           <w:r>
             <w:rPr>
               <w:i/>
             </w:rPr>
-            <w:t>loadProducts</w:t>
-          </w:r>
-          <w:proofErr w:type="spellEnd"/>
-          <w:r>
-            <w:rPr>
-              <w:i/>
-            </w:rPr>
-            <w:t>(</w:t>
-          </w:r>
-          <w:proofErr w:type="gramEnd"/>
-          <w:r>
-            <w:rPr>
-              <w:i/>
-            </w:rPr>
-            <w:t xml:space="preserve">) </w:t>
+            <w:t xml:space="preserve">loadProducts() </w:t>
           </w:r>
           <w:r>
             <w:t xml:space="preserve"> was rather lengthy, which was an indication that refactoring was necessary.  Also within that method, we recognized duplicate code.  In </w:t>
@@ -1970,21 +1885,21 @@
           <w:pPr>
             <w:pStyle w:val="Heading1"/>
           </w:pPr>
-          <w:bookmarkStart w:id="7" w:name="_Toc288672573"/>
+          <w:bookmarkStart w:id="6" w:name="_Toc288672573"/>
           <w:r>
             <w:t>4. TDD in Conjunction with Refactoring</w:t>
           </w:r>
-          <w:bookmarkEnd w:id="7"/>
+          <w:bookmarkEnd w:id="6"/>
         </w:p>
         <w:p>
           <w:pPr>
             <w:pStyle w:val="Heading2"/>
           </w:pPr>
-          <w:bookmarkStart w:id="8" w:name="_Toc288672574"/>
+          <w:bookmarkStart w:id="7" w:name="_Toc288672574"/>
           <w:r>
             <w:t>4.1 Deli App Tests</w:t>
           </w:r>
-          <w:bookmarkEnd w:id="8"/>
+          <w:bookmarkEnd w:id="7"/>
         </w:p>
         <w:p>
           <w:pPr>
@@ -2105,19 +2020,187 @@
         </w:p>
         <w:p>
           <w:pPr>
+            <w:jc w:val="center"/>
+          </w:pPr>
+        </w:p>
+        <w:p>
+          <w:pPr>
+            <w:jc w:val="center"/>
+          </w:pPr>
+        </w:p>
+        <w:p>
+          <w:pPr>
+            <w:jc w:val="center"/>
+          </w:pPr>
+          <w:r>
+            <w:rPr>
+              <w:noProof/>
+            </w:rPr>
+            <w:drawing>
+              <wp:inline distT="0" distB="0" distL="0" distR="0" wp14:anchorId="0C351C7A" wp14:editId="58BAE69A">
+                <wp:extent cx="3200400" cy="3018155"/>
+                <wp:effectExtent l="0" t="0" r="0" b="4445"/>
+                <wp:docPr id="3" name="Picture 3"/>
+                <wp:cNvGraphicFramePr>
+                  <a:graphicFrameLocks xmlns:a="http://schemas.openxmlformats.org/drawingml/2006/main" noChangeAspect="1"/>
+                </wp:cNvGraphicFramePr>
+                <a:graphic xmlns:a="http://schemas.openxmlformats.org/drawingml/2006/main">
+                  <a:graphicData uri="http://schemas.openxmlformats.org/drawingml/2006/picture">
+                    <pic:pic xmlns:pic="http://schemas.openxmlformats.org/drawingml/2006/picture">
+                      <pic:nvPicPr>
+                        <pic:cNvPr id="0" name="Picture 3"/>
+                        <pic:cNvPicPr>
+                          <a:picLocks noChangeAspect="1" noChangeArrowheads="1"/>
+                        </pic:cNvPicPr>
+                      </pic:nvPicPr>
+                      <pic:blipFill>
+                        <a:blip r:embed="rId12">
+                          <a:extLst>
+                            <a:ext uri="{28A0092B-C50C-407E-A947-70E740481C1C}">
+                              <a14:useLocalDpi xmlns:a14="http://schemas.microsoft.com/office/drawing/2010/main" val="0"/>
+                            </a:ext>
+                          </a:extLst>
+                        </a:blip>
+                        <a:srcRect/>
+                        <a:stretch>
+                          <a:fillRect/>
+                        </a:stretch>
+                      </pic:blipFill>
+                      <pic:spPr bwMode="auto">
+                        <a:xfrm>
+                          <a:off x="0" y="0"/>
+                          <a:ext cx="3200400" cy="3018155"/>
+                        </a:xfrm>
+                        <a:prstGeom prst="rect">
+                          <a:avLst/>
+                        </a:prstGeom>
+                        <a:noFill/>
+                        <a:ln>
+                          <a:noFill/>
+                        </a:ln>
+                      </pic:spPr>
+                    </pic:pic>
+                  </a:graphicData>
+                </a:graphic>
+              </wp:inline>
+            </w:drawing>
+          </w:r>
+        </w:p>
+        <w:p>
+          <w:pPr>
+            <w:jc w:val="center"/>
+          </w:pPr>
+        </w:p>
+        <w:p>
+          <w:pPr>
+            <w:rPr>
+              <w:b/>
+              <w:i/>
+              <w:u w:val="single"/>
+            </w:rPr>
+          </w:pPr>
+          <w:r>
+            <w:rPr>
+              <w:b/>
+              <w:i/>
+              <w:u w:val="single"/>
+            </w:rPr>
+            <w:t>CURRENT CODE AS OF 3/23/15 3PM.</w:t>
+          </w:r>
+        </w:p>
+        <w:p>
+          <w:pPr>
+            <w:rPr>
+              <w:b/>
+              <w:i/>
+              <w:u w:val="single"/>
+            </w:rPr>
+          </w:pPr>
+          <w:r>
+            <w:rPr>
+              <w:b/>
+              <w:i/>
+              <w:noProof/>
+              <w:u w:val="single"/>
+            </w:rPr>
+            <w:drawing>
+              <wp:inline distT="0" distB="0" distL="0" distR="0" wp14:anchorId="1847F31C" wp14:editId="7E860AA3">
+                <wp:extent cx="6001813" cy="3771900"/>
+                <wp:effectExtent l="0" t="0" r="0" b="0"/>
+                <wp:docPr id="4" name="Picture 1"/>
+                <wp:cNvGraphicFramePr>
+                  <a:graphicFrameLocks xmlns:a="http://schemas.openxmlformats.org/drawingml/2006/main" noChangeAspect="1"/>
+                </wp:cNvGraphicFramePr>
+                <a:graphic xmlns:a="http://schemas.openxmlformats.org/drawingml/2006/main">
+                  <a:graphicData uri="http://schemas.openxmlformats.org/drawingml/2006/picture">
+                    <pic:pic xmlns:pic="http://schemas.openxmlformats.org/drawingml/2006/picture">
+                      <pic:nvPicPr>
+                        <pic:cNvPr id="0" name="Picture 1"/>
+                        <pic:cNvPicPr>
+                          <a:picLocks noChangeAspect="1" noChangeArrowheads="1"/>
+                        </pic:cNvPicPr>
+                      </pic:nvPicPr>
+                      <pic:blipFill>
+                        <a:blip r:embed="rId13">
+                          <a:extLst>
+                            <a:ext uri="{28A0092B-C50C-407E-A947-70E740481C1C}">
+                              <a14:useLocalDpi xmlns:a14="http://schemas.microsoft.com/office/drawing/2010/main" val="0"/>
+                            </a:ext>
+                          </a:extLst>
+                        </a:blip>
+                        <a:srcRect/>
+                        <a:stretch>
+                          <a:fillRect/>
+                        </a:stretch>
+                      </pic:blipFill>
+                      <pic:spPr bwMode="auto">
+                        <a:xfrm>
+                          <a:off x="0" y="0"/>
+                          <a:ext cx="6002804" cy="3772523"/>
+                        </a:xfrm>
+                        <a:prstGeom prst="rect">
+                          <a:avLst/>
+                        </a:prstGeom>
+                        <a:noFill/>
+                        <a:ln>
+                          <a:noFill/>
+                        </a:ln>
+                      </pic:spPr>
+                    </pic:pic>
+                  </a:graphicData>
+                </a:graphic>
+              </wp:inline>
+            </w:drawing>
+          </w:r>
+        </w:p>
+        <w:p>
+          <w:pPr>
             <w:pStyle w:val="Heading1"/>
           </w:pPr>
-          <w:bookmarkStart w:id="9" w:name="_5._Chapter_7"/>
-          <w:bookmarkStart w:id="10" w:name="_Toc288672575"/>
+          <w:bookmarkStart w:id="8" w:name="_5._Chapter_7"/>
+          <w:bookmarkStart w:id="9" w:name="_Toc288672575"/>
+          <w:bookmarkEnd w:id="8"/>
+          <w:r>
+            <w:t>5</w:t>
+          </w:r>
+          <w:r>
+            <w:t xml:space="preserve">. Chapter </w:t>
+          </w:r>
+          <w:r>
+            <w:t>7 – Moving Features Between Objects</w:t>
+          </w:r>
           <w:bookmarkEnd w:id="9"/>
+        </w:p>
+        <w:p>
+          <w:pPr>
+            <w:pStyle w:val="Heading2"/>
+          </w:pPr>
+          <w:bookmarkStart w:id="10" w:name="_Toc288672576"/>
           <w:r>
             <w:t>5</w:t>
           </w:r>
           <w:r>
-            <w:t xml:space="preserve">. Chapter </w:t>
-          </w:r>
-          <w:r>
-            <w:t>7 – Moving Features Between Objects</w:t>
+            <w:t>.1 Overview</w:t>
           </w:r>
           <w:bookmarkEnd w:id="10"/>
         </w:p>
@@ -2125,43 +2208,43 @@
           <w:pPr>
             <w:pStyle w:val="Heading2"/>
           </w:pPr>
-          <w:bookmarkStart w:id="11" w:name="_Toc288672576"/>
+          <w:bookmarkStart w:id="11" w:name="_Toc288672577"/>
           <w:r>
             <w:t>5</w:t>
           </w:r>
           <w:r>
-            <w:t>.1 Overview</w:t>
+            <w:t>.2 Implementation</w:t>
           </w:r>
           <w:bookmarkEnd w:id="11"/>
+        </w:p>
+        <w:p>
+          <w:pPr>
+            <w:pStyle w:val="Heading1"/>
+          </w:pPr>
+          <w:bookmarkStart w:id="12" w:name="_6._Chapter_8"/>
+          <w:bookmarkStart w:id="13" w:name="_Toc288672578"/>
+          <w:bookmarkEnd w:id="12"/>
+          <w:r>
+            <w:t>6</w:t>
+          </w:r>
+          <w:r>
+            <w:t xml:space="preserve">. Chapter </w:t>
+          </w:r>
+          <w:r>
+            <w:t>8 – Organizing Data</w:t>
+          </w:r>
+          <w:bookmarkEnd w:id="13"/>
         </w:p>
         <w:p>
           <w:pPr>
             <w:pStyle w:val="Heading2"/>
           </w:pPr>
-          <w:bookmarkStart w:id="12" w:name="_Toc288672577"/>
-          <w:r>
-            <w:t>5</w:t>
-          </w:r>
-          <w:r>
-            <w:t>.2 Implementation</w:t>
-          </w:r>
-          <w:bookmarkEnd w:id="12"/>
-        </w:p>
-        <w:p>
-          <w:pPr>
-            <w:pStyle w:val="Heading1"/>
-          </w:pPr>
-          <w:bookmarkStart w:id="13" w:name="_6._Chapter_8"/>
-          <w:bookmarkStart w:id="14" w:name="_Toc288672578"/>
-          <w:bookmarkEnd w:id="13"/>
+          <w:bookmarkStart w:id="14" w:name="_Toc288672579"/>
           <w:r>
             <w:t>6</w:t>
           </w:r>
           <w:r>
-            <w:t xml:space="preserve">. Chapter </w:t>
-          </w:r>
-          <w:r>
-            <w:t>8 – Organizing Data</w:t>
+            <w:t>.1 Overview</w:t>
           </w:r>
           <w:bookmarkEnd w:id="14"/>
         </w:p>
@@ -2169,24 +2252,11 @@
           <w:pPr>
             <w:pStyle w:val="Heading2"/>
           </w:pPr>
-          <w:bookmarkStart w:id="15" w:name="_Toc288672579"/>
-          <w:r>
-            <w:t>6</w:t>
-          </w:r>
-          <w:r>
-            <w:t>.1 Overview</w:t>
+          <w:bookmarkStart w:id="15" w:name="_Toc288672580"/>
+          <w:r>
+            <w:t>6.2 Code Clean Up</w:t>
           </w:r>
           <w:bookmarkEnd w:id="15"/>
-        </w:p>
-        <w:p>
-          <w:pPr>
-            <w:pStyle w:val="Heading2"/>
-          </w:pPr>
-          <w:bookmarkStart w:id="16" w:name="_Toc288672580"/>
-          <w:r>
-            <w:t>6.2 Code Clean Up</w:t>
-          </w:r>
-          <w:bookmarkEnd w:id="16"/>
         </w:p>
         <w:p>
           <w:pPr>
@@ -2274,7 +2344,7 @@
           </w:tr>
           <w:tr>
             <w:trPr>
-              <w:trHeight w:val="10160"/>
+              <w:trHeight w:val="8900"/>
             </w:trPr>
             <w:tc>
               <w:tcPr>
@@ -2295,7 +2365,6 @@
                     <w:szCs w:val="22"/>
                   </w:rPr>
                 </w:pPr>
-                <w:proofErr w:type="gramStart"/>
                 <w:r>
                   <w:rPr>
                     <w:rFonts w:ascii="Monaco" w:hAnsi="Monaco" w:cs="Monaco"/>
@@ -2307,7 +2376,6 @@
                   </w:rPr>
                   <w:t>…..</w:t>
                 </w:r>
-                <w:proofErr w:type="gramEnd"/>
               </w:p>
               <w:p>
                 <w:pPr>
@@ -2324,7 +2392,6 @@
                     <w:szCs w:val="22"/>
                   </w:rPr>
                 </w:pPr>
-                <w:proofErr w:type="gramStart"/>
                 <w:r>
                   <w:rPr>
                     <w:rFonts w:ascii="Monaco" w:hAnsi="Monaco" w:cs="Monaco"/>
@@ -2336,7 +2403,6 @@
                   </w:rPr>
                   <w:t>…..</w:t>
                 </w:r>
-                <w:proofErr w:type="gramEnd"/>
               </w:p>
               <w:p>
                 <w:pPr>
@@ -2353,7 +2419,6 @@
                     <w:szCs w:val="22"/>
                   </w:rPr>
                 </w:pPr>
-                <w:proofErr w:type="gramStart"/>
                 <w:r>
                   <w:rPr>
                     <w:rFonts w:ascii="Monaco" w:hAnsi="Monaco" w:cs="Monaco"/>
@@ -2365,7 +2430,6 @@
                   </w:rPr>
                   <w:t>…..</w:t>
                 </w:r>
-                <w:proofErr w:type="gramEnd"/>
               </w:p>
               <w:p>
                 <w:pPr>
@@ -2379,7 +2443,6 @@
                     <w:szCs w:val="22"/>
                   </w:rPr>
                 </w:pPr>
-                <w:proofErr w:type="gramStart"/>
                 <w:r>
                   <w:rPr>
                     <w:rFonts w:ascii="Monaco" w:hAnsi="Monaco" w:cs="Monaco"/>
@@ -2391,7 +2454,6 @@
                   </w:rPr>
                   <w:t>public</w:t>
                 </w:r>
-                <w:proofErr w:type="gramEnd"/>
                 <w:r>
                   <w:rPr>
                     <w:rFonts w:ascii="Monaco" w:hAnsi="Monaco" w:cs="Monaco"/>
@@ -2456,7 +2518,6 @@
                   </w:rPr>
                   <w:tab/>
                 </w:r>
-                <w:proofErr w:type="gramStart"/>
                 <w:r>
                   <w:rPr>
                     <w:rFonts w:ascii="Monaco" w:hAnsi="Monaco" w:cs="Monaco"/>
@@ -2468,37 +2529,15 @@
                   </w:rPr>
                   <w:t>protected</w:t>
                 </w:r>
-                <w:proofErr w:type="gramEnd"/>
-                <w:r>
-                  <w:rPr>
-                    <w:rFonts w:ascii="Monaco" w:hAnsi="Monaco" w:cs="Monaco"/>
-                    <w:color w:val="000000"/>
-                    <w:sz w:val="22"/>
-                    <w:szCs w:val="22"/>
-                  </w:rPr>
-                  <w:t xml:space="preserve"> </w:t>
-                </w:r>
-                <w:proofErr w:type="spellStart"/>
-                <w:r>
-                  <w:rPr>
-                    <w:rFonts w:ascii="Monaco" w:hAnsi="Monaco" w:cs="Monaco"/>
-                    <w:color w:val="000000"/>
-                    <w:sz w:val="22"/>
-                    <w:szCs w:val="22"/>
-                  </w:rPr>
-                  <w:t>JFrame</w:t>
-                </w:r>
-                <w:proofErr w:type="spellEnd"/>
-                <w:r>
-                  <w:rPr>
-                    <w:rFonts w:ascii="Monaco" w:hAnsi="Monaco" w:cs="Monaco"/>
-                    <w:color w:val="000000"/>
-                    <w:sz w:val="22"/>
-                    <w:szCs w:val="22"/>
-                  </w:rPr>
-                  <w:t xml:space="preserve"> </w:t>
-                </w:r>
-                <w:proofErr w:type="spellStart"/>
+                <w:r>
+                  <w:rPr>
+                    <w:rFonts w:ascii="Monaco" w:hAnsi="Monaco" w:cs="Monaco"/>
+                    <w:color w:val="000000"/>
+                    <w:sz w:val="22"/>
+                    <w:szCs w:val="22"/>
+                  </w:rPr>
+                  <w:t xml:space="preserve"> JFrame </w:t>
+                </w:r>
                 <w:r>
                   <w:rPr>
                     <w:rFonts w:ascii="Monaco" w:hAnsi="Monaco" w:cs="Monaco"/>
@@ -2508,7 +2547,6 @@
                   </w:rPr>
                   <w:t>frmDeliTrainingApplication</w:t>
                 </w:r>
-                <w:proofErr w:type="spellEnd"/>
                 <w:r>
                   <w:rPr>
                     <w:rFonts w:ascii="Monaco" w:hAnsi="Monaco" w:cs="Monaco"/>
@@ -2586,28 +2624,7 @@
                     <w:sz w:val="22"/>
                     <w:szCs w:val="22"/>
                   </w:rPr>
-                  <w:t xml:space="preserve"> </w:t>
-                </w:r>
-                <w:proofErr w:type="gramStart"/>
-                <w:r>
-                  <w:rPr>
-                    <w:rFonts w:ascii="Monaco" w:hAnsi="Monaco" w:cs="Monaco"/>
-                    <w:color w:val="000000"/>
-                    <w:sz w:val="22"/>
-                    <w:szCs w:val="22"/>
-                  </w:rPr>
-                  <w:t>Random(</w:t>
-                </w:r>
-                <w:proofErr w:type="spellStart"/>
-                <w:proofErr w:type="gramEnd"/>
-                <w:r>
-                  <w:rPr>
-                    <w:rFonts w:ascii="Monaco" w:hAnsi="Monaco" w:cs="Monaco"/>
-                    <w:color w:val="000000"/>
-                    <w:sz w:val="22"/>
-                    <w:szCs w:val="22"/>
-                  </w:rPr>
-                  <w:t>System.</w:t>
+                  <w:t xml:space="preserve"> Random(System.</w:t>
                 </w:r>
                 <w:r>
                   <w:rPr>
@@ -2620,7 +2637,6 @@
                   </w:rPr>
                   <w:t>currentTimeMillis</w:t>
                 </w:r>
-                <w:proofErr w:type="spellEnd"/>
                 <w:r>
                   <w:rPr>
                     <w:rFonts w:ascii="Monaco" w:hAnsi="Monaco" w:cs="Monaco"/>
@@ -2652,8 +2668,6 @@
                   </w:rPr>
                   <w:t xml:space="preserve">    </w:t>
                 </w:r>
-                <w:proofErr w:type="spellStart"/>
-                <w:proofErr w:type="gramStart"/>
                 <w:r>
                   <w:rPr>
                     <w:rFonts w:ascii="Monaco" w:hAnsi="Monaco" w:cs="Monaco"/>
@@ -2665,8 +2679,6 @@
                   </w:rPr>
                   <w:t>int</w:t>
                 </w:r>
-                <w:proofErr w:type="spellEnd"/>
-                <w:proofErr w:type="gramEnd"/>
                 <w:r>
                   <w:rPr>
                     <w:rFonts w:ascii="Monaco" w:hAnsi="Monaco" w:cs="Monaco"/>
@@ -2694,7 +2706,6 @@
                   </w:rPr>
                   <w:t xml:space="preserve"> = 0, </w:t>
                 </w:r>
-                <w:proofErr w:type="spellStart"/>
                 <w:r>
                   <w:rPr>
                     <w:rFonts w:ascii="Monaco" w:hAnsi="Monaco" w:cs="Monaco"/>
@@ -2704,7 +2715,6 @@
                   </w:rPr>
                   <w:t>rand_product</w:t>
                 </w:r>
-                <w:proofErr w:type="spellEnd"/>
                 <w:r>
                   <w:rPr>
                     <w:rFonts w:ascii="Monaco" w:hAnsi="Monaco" w:cs="Monaco"/>
@@ -2732,7 +2742,6 @@
                   </w:rPr>
                   <w:t xml:space="preserve"> = 0, </w:t>
                 </w:r>
-                <w:proofErr w:type="spellStart"/>
                 <w:r>
                   <w:rPr>
                     <w:rFonts w:ascii="Monaco" w:hAnsi="Monaco" w:cs="Monaco"/>
@@ -2742,7 +2751,6 @@
                   </w:rPr>
                   <w:t>rand_option</w:t>
                 </w:r>
-                <w:proofErr w:type="spellEnd"/>
                 <w:r>
                   <w:rPr>
                     <w:rFonts w:ascii="Monaco" w:hAnsi="Monaco" w:cs="Monaco"/>
@@ -2992,27 +3000,7 @@
                     <w:sz w:val="22"/>
                     <w:szCs w:val="22"/>
                   </w:rPr>
-                  <w:t xml:space="preserve">    </w:t>
-                </w:r>
-                <w:proofErr w:type="spellStart"/>
-                <w:r>
-                  <w:rPr>
-                    <w:rFonts w:ascii="Monaco" w:hAnsi="Monaco" w:cs="Monaco"/>
-                    <w:color w:val="000000"/>
-                    <w:sz w:val="22"/>
-                    <w:szCs w:val="22"/>
-                  </w:rPr>
-                  <w:t>GameEngine</w:t>
-                </w:r>
-                <w:proofErr w:type="spellEnd"/>
-                <w:r>
-                  <w:rPr>
-                    <w:rFonts w:ascii="Monaco" w:hAnsi="Monaco" w:cs="Monaco"/>
-                    <w:color w:val="000000"/>
-                    <w:sz w:val="22"/>
-                    <w:szCs w:val="22"/>
-                  </w:rPr>
-                  <w:t xml:space="preserve"> </w:t>
+                  <w:t xml:space="preserve">    GameEngine </w:t>
                 </w:r>
                 <w:r>
                   <w:rPr>
@@ -3050,38 +3038,7 @@
                     <w:sz w:val="22"/>
                     <w:szCs w:val="22"/>
                   </w:rPr>
-                  <w:t xml:space="preserve"> </w:t>
-                </w:r>
-                <w:proofErr w:type="spellStart"/>
-                <w:proofErr w:type="gramStart"/>
-                <w:r>
-                  <w:rPr>
-                    <w:rFonts w:ascii="Monaco" w:hAnsi="Monaco" w:cs="Monaco"/>
-                    <w:color w:val="000000"/>
-                    <w:sz w:val="22"/>
-                    <w:szCs w:val="22"/>
-                  </w:rPr>
-                  <w:t>GameEngine</w:t>
-                </w:r>
-                <w:proofErr w:type="spellEnd"/>
-                <w:r>
-                  <w:rPr>
-                    <w:rFonts w:ascii="Monaco" w:hAnsi="Monaco" w:cs="Monaco"/>
-                    <w:color w:val="000000"/>
-                    <w:sz w:val="22"/>
-                    <w:szCs w:val="22"/>
-                  </w:rPr>
-                  <w:t>(</w:t>
-                </w:r>
-                <w:proofErr w:type="gramEnd"/>
-                <w:r>
-                  <w:rPr>
-                    <w:rFonts w:ascii="Monaco" w:hAnsi="Monaco" w:cs="Monaco"/>
-                    <w:color w:val="000000"/>
-                    <w:sz w:val="22"/>
-                    <w:szCs w:val="22"/>
-                  </w:rPr>
-                  <w:t>);</w:t>
+                  <w:t xml:space="preserve"> GameEngine();</w:t>
                 </w:r>
               </w:p>
               <w:p>
@@ -3105,7 +3062,6 @@
                   </w:rPr>
                   <w:t xml:space="preserve">    Results </w:t>
                 </w:r>
-                <w:proofErr w:type="spellStart"/>
                 <w:r>
                   <w:rPr>
                     <w:rFonts w:ascii="Monaco" w:hAnsi="Monaco" w:cs="Monaco"/>
@@ -3115,7 +3071,6 @@
                   </w:rPr>
                   <w:t>resultsWindow</w:t>
                 </w:r>
-                <w:proofErr w:type="spellEnd"/>
                 <w:r>
                   <w:rPr>
                     <w:rFonts w:ascii="Monaco" w:hAnsi="Monaco" w:cs="Monaco"/>
@@ -3259,7 +3214,6 @@
                   </w:rPr>
                   <w:tab/>
                 </w:r>
-                <w:proofErr w:type="gramStart"/>
                 <w:r>
                   <w:rPr>
                     <w:rFonts w:ascii="Monaco" w:hAnsi="Monaco" w:cs="Monaco"/>
@@ -3271,7 +3225,6 @@
                   </w:rPr>
                   <w:t>public</w:t>
                 </w:r>
-                <w:proofErr w:type="gramEnd"/>
                 <w:r>
                   <w:rPr>
                     <w:rFonts w:ascii="Monaco" w:hAnsi="Monaco" w:cs="Monaco"/>
@@ -3321,7 +3274,6 @@
                   </w:rPr>
                   <w:t xml:space="preserve"> main(String[] </w:t>
                 </w:r>
-                <w:proofErr w:type="spellStart"/>
                 <w:r>
                   <w:rPr>
                     <w:rFonts w:ascii="Monaco" w:hAnsi="Monaco" w:cs="Monaco"/>
@@ -3331,7 +3283,6 @@
                   </w:rPr>
                   <w:t>args</w:t>
                 </w:r>
-                <w:proofErr w:type="spellEnd"/>
                 <w:r>
                   <w:rPr>
                     <w:rFonts w:ascii="Monaco" w:hAnsi="Monaco" w:cs="Monaco"/>
@@ -3371,16 +3322,6 @@
                     <w:szCs w:val="22"/>
                   </w:rPr>
                   <w:tab/>
-                </w:r>
-                <w:proofErr w:type="spellStart"/>
-                <w:proofErr w:type="gramStart"/>
-                <w:r>
-                  <w:rPr>
-                    <w:rFonts w:ascii="Monaco" w:hAnsi="Monaco" w:cs="Monaco"/>
-                    <w:color w:val="000000"/>
-                    <w:sz w:val="22"/>
-                    <w:szCs w:val="22"/>
-                  </w:rPr>
                   <w:t>EventQueue.</w:t>
                 </w:r>
                 <w:r>
@@ -3394,7 +3335,6 @@
                   </w:rPr>
                   <w:t>invokeLater</w:t>
                 </w:r>
-                <w:proofErr w:type="spellEnd"/>
                 <w:r>
                   <w:rPr>
                     <w:rFonts w:ascii="Monaco" w:hAnsi="Monaco" w:cs="Monaco"/>
@@ -3404,7 +3344,6 @@
                   </w:rPr>
                   <w:t>(</w:t>
                 </w:r>
-                <w:proofErr w:type="gramEnd"/>
                 <w:r>
                   <w:rPr>
                     <w:rFonts w:ascii="Monaco" w:hAnsi="Monaco" w:cs="Monaco"/>
@@ -3465,7 +3404,6 @@
                   </w:rPr>
                   <w:tab/>
                 </w:r>
-                <w:proofErr w:type="gramStart"/>
                 <w:r>
                   <w:rPr>
                     <w:rFonts w:ascii="Monaco" w:hAnsi="Monaco" w:cs="Monaco"/>
@@ -3477,7 +3415,6 @@
                   </w:rPr>
                   <w:t>public</w:t>
                 </w:r>
-                <w:proofErr w:type="gramEnd"/>
                 <w:r>
                   <w:rPr>
                     <w:rFonts w:ascii="Monaco" w:hAnsi="Monaco" w:cs="Monaco"/>
@@ -3556,7 +3493,6 @@
                   </w:rPr>
                   <w:tab/>
                 </w:r>
-                <w:proofErr w:type="gramStart"/>
                 <w:r>
                   <w:rPr>
                     <w:rFonts w:ascii="Monaco" w:hAnsi="Monaco" w:cs="Monaco"/>
@@ -3568,7 +3504,6 @@
                   </w:rPr>
                   <w:t>try</w:t>
                 </w:r>
-                <w:proofErr w:type="gramEnd"/>
                 <w:r>
                   <w:rPr>
                     <w:rFonts w:ascii="Monaco" w:hAnsi="Monaco" w:cs="Monaco"/>
@@ -3635,26 +3570,7 @@
                     <w:szCs w:val="22"/>
                   </w:rPr>
                   <w:tab/>
-                </w:r>
-                <w:proofErr w:type="gramStart"/>
-                <w:r>
-                  <w:rPr>
-                    <w:rFonts w:ascii="Monaco" w:hAnsi="Monaco" w:cs="Monaco"/>
-                    <w:color w:val="000000"/>
-                    <w:sz w:val="22"/>
-                    <w:szCs w:val="22"/>
-                  </w:rPr>
-                  <w:t>testing</w:t>
-                </w:r>
-                <w:proofErr w:type="gramEnd"/>
-                <w:r>
-                  <w:rPr>
-                    <w:rFonts w:ascii="Monaco" w:hAnsi="Monaco" w:cs="Monaco"/>
-                    <w:color w:val="000000"/>
-                    <w:sz w:val="22"/>
-                    <w:szCs w:val="22"/>
-                  </w:rPr>
-                  <w:t xml:space="preserve"> </w:t>
+                  <w:t xml:space="preserve">testing </w:t>
                 </w:r>
                 <w:r>
                   <w:rPr>
@@ -3752,8 +3668,6 @@
                   </w:rPr>
                   <w:tab/>
                 </w:r>
-                <w:proofErr w:type="spellStart"/>
-                <w:proofErr w:type="gramStart"/>
                 <w:r>
                   <w:rPr>
                     <w:rFonts w:ascii="Monaco" w:hAnsi="Monaco" w:cs="Monaco"/>
@@ -3788,28 +3702,7 @@
                     <w:sz w:val="22"/>
                     <w:szCs w:val="22"/>
                   </w:rPr>
-                  <w:t>.setExtendedState</w:t>
-                </w:r>
-                <w:proofErr w:type="spellEnd"/>
-                <w:proofErr w:type="gramEnd"/>
-                <w:r>
-                  <w:rPr>
-                    <w:rFonts w:ascii="Monaco" w:hAnsi="Monaco" w:cs="Monaco"/>
-                    <w:color w:val="000000"/>
-                    <w:sz w:val="22"/>
-                    <w:szCs w:val="22"/>
-                  </w:rPr>
-                  <w:t>(</w:t>
-                </w:r>
-                <w:proofErr w:type="spellStart"/>
-                <w:r>
-                  <w:rPr>
-                    <w:rFonts w:ascii="Monaco" w:hAnsi="Monaco" w:cs="Monaco"/>
-                    <w:color w:val="000000"/>
-                    <w:sz w:val="22"/>
-                    <w:szCs w:val="22"/>
-                  </w:rPr>
-                  <w:t>JFrame.</w:t>
+                  <w:t>.setExtendedState(JFrame.</w:t>
                 </w:r>
                 <w:r>
                   <w:rPr>
@@ -3824,7 +3717,6 @@
                   </w:rPr>
                   <w:t>MAXIMIZED_BOTH</w:t>
                 </w:r>
-                <w:proofErr w:type="spellEnd"/>
                 <w:r>
                   <w:rPr>
                     <w:rFonts w:ascii="Monaco" w:hAnsi="Monaco" w:cs="Monaco"/>
@@ -3892,8 +3784,6 @@
                   </w:rPr>
                   <w:tab/>
                 </w:r>
-                <w:proofErr w:type="spellStart"/>
-                <w:proofErr w:type="gramStart"/>
                 <w:r>
                   <w:rPr>
                     <w:rFonts w:ascii="Monaco" w:hAnsi="Monaco" w:cs="Monaco"/>
@@ -3928,18 +3818,7 @@
                     <w:sz w:val="22"/>
                     <w:szCs w:val="22"/>
                   </w:rPr>
-                  <w:t>.setVisible</w:t>
-                </w:r>
-                <w:proofErr w:type="spellEnd"/>
-                <w:proofErr w:type="gramEnd"/>
-                <w:r>
-                  <w:rPr>
-                    <w:rFonts w:ascii="Monaco" w:hAnsi="Monaco" w:cs="Monaco"/>
-                    <w:color w:val="000000"/>
-                    <w:sz w:val="22"/>
-                    <w:szCs w:val="22"/>
-                  </w:rPr>
-                  <w:t>(</w:t>
+                  <w:t>.setVisible(</w:t>
                 </w:r>
                 <w:r>
                   <w:rPr>
@@ -4011,7 +3890,6 @@
                   <w:tab/>
                   <w:t xml:space="preserve">} </w:t>
                 </w:r>
-                <w:proofErr w:type="gramStart"/>
                 <w:r>
                   <w:rPr>
                     <w:rFonts w:ascii="Monaco" w:hAnsi="Monaco" w:cs="Monaco"/>
@@ -4023,7 +3901,6 @@
                   </w:rPr>
                   <w:t>catch</w:t>
                 </w:r>
-                <w:proofErr w:type="gramEnd"/>
                 <w:r>
                   <w:rPr>
                     <w:rFonts w:ascii="Monaco" w:hAnsi="Monaco" w:cs="Monaco"/>
@@ -4109,8 +3986,6 @@
                   </w:rPr>
                   <w:tab/>
                 </w:r>
-                <w:proofErr w:type="spellStart"/>
-                <w:proofErr w:type="gramStart"/>
                 <w:r>
                   <w:rPr>
                     <w:rFonts w:ascii="Monaco" w:hAnsi="Monaco" w:cs="Monaco"/>
@@ -4120,25 +3995,14 @@
                   </w:rPr>
                   <w:t>e</w:t>
                 </w:r>
-                <w:proofErr w:type="gramEnd"/>
-                <w:r>
-                  <w:rPr>
-                    <w:rFonts w:ascii="Monaco" w:hAnsi="Monaco" w:cs="Monaco"/>
-                    <w:color w:val="000000"/>
-                    <w:sz w:val="22"/>
-                    <w:szCs w:val="22"/>
-                  </w:rPr>
-                  <w:t>.printStackTrace</w:t>
-                </w:r>
-                <w:proofErr w:type="spellEnd"/>
-                <w:r>
-                  <w:rPr>
-                    <w:rFonts w:ascii="Monaco" w:hAnsi="Monaco" w:cs="Monaco"/>
-                    <w:color w:val="000000"/>
-                    <w:sz w:val="22"/>
-                    <w:szCs w:val="22"/>
-                  </w:rPr>
-                  <w:t>();</w:t>
+                <w:r>
+                  <w:rPr>
+                    <w:rFonts w:ascii="Monaco" w:hAnsi="Monaco" w:cs="Monaco"/>
+                    <w:color w:val="000000"/>
+                    <w:sz w:val="22"/>
+                    <w:szCs w:val="22"/>
+                  </w:rPr>
+                  <w:t>.printStackTrace();</w:t>
                 </w:r>
               </w:p>
               <w:p>
@@ -4398,7 +4262,6 @@
                   </w:rPr>
                   <w:tab/>
                 </w:r>
-                <w:proofErr w:type="gramStart"/>
                 <w:r>
                   <w:rPr>
                     <w:rFonts w:ascii="Monaco" w:hAnsi="Monaco" w:cs="Monaco"/>
@@ -4410,7 +4273,6 @@
                   </w:rPr>
                   <w:t>public</w:t>
                 </w:r>
-                <w:proofErr w:type="gramEnd"/>
                 <w:r>
                   <w:rPr>
                     <w:rFonts w:ascii="Monaco" w:hAnsi="Monaco" w:cs="Monaco"/>
@@ -4468,28 +4330,7 @@
                     <w:szCs w:val="22"/>
                   </w:rPr>
                   <w:tab/>
-                </w:r>
-                <w:proofErr w:type="spellStart"/>
-                <w:proofErr w:type="gramStart"/>
-                <w:r>
-                  <w:rPr>
-                    <w:rFonts w:ascii="Monaco" w:hAnsi="Monaco" w:cs="Monaco"/>
-                    <w:color w:val="000000"/>
-                    <w:sz w:val="22"/>
-                    <w:szCs w:val="22"/>
-                  </w:rPr>
-                  <w:t>loadProducts</w:t>
-                </w:r>
-                <w:proofErr w:type="spellEnd"/>
-                <w:proofErr w:type="gramEnd"/>
-                <w:r>
-                  <w:rPr>
-                    <w:rFonts w:ascii="Monaco" w:hAnsi="Monaco" w:cs="Monaco"/>
-                    <w:color w:val="000000"/>
-                    <w:sz w:val="22"/>
-                    <w:szCs w:val="22"/>
-                  </w:rPr>
-                  <w:t>();</w:t>
+                  <w:t>loadProducts();</w:t>
                 </w:r>
               </w:p>
               <w:p>
@@ -4521,28 +4362,7 @@
                     <w:szCs w:val="22"/>
                   </w:rPr>
                   <w:tab/>
-                </w:r>
-                <w:proofErr w:type="spellStart"/>
-                <w:proofErr w:type="gramStart"/>
-                <w:r>
-                  <w:rPr>
-                    <w:rFonts w:ascii="Monaco" w:hAnsi="Monaco" w:cs="Monaco"/>
-                    <w:color w:val="000000"/>
-                    <w:sz w:val="22"/>
-                    <w:szCs w:val="22"/>
-                  </w:rPr>
-                  <w:t>pickProducts</w:t>
-                </w:r>
-                <w:proofErr w:type="spellEnd"/>
-                <w:proofErr w:type="gramEnd"/>
-                <w:r>
-                  <w:rPr>
-                    <w:rFonts w:ascii="Monaco" w:hAnsi="Monaco" w:cs="Monaco"/>
-                    <w:color w:val="000000"/>
-                    <w:sz w:val="22"/>
-                    <w:szCs w:val="22"/>
-                  </w:rPr>
-                  <w:t>();</w:t>
+                  <w:t>pickProducts();</w:t>
                 </w:r>
               </w:p>
               <w:p>
@@ -4574,28 +4394,7 @@
                     <w:szCs w:val="22"/>
                   </w:rPr>
                   <w:tab/>
-                </w:r>
-                <w:proofErr w:type="spellStart"/>
-                <w:proofErr w:type="gramStart"/>
-                <w:r>
-                  <w:rPr>
-                    <w:rFonts w:ascii="Monaco" w:hAnsi="Monaco" w:cs="Monaco"/>
-                    <w:color w:val="000000"/>
-                    <w:sz w:val="22"/>
-                    <w:szCs w:val="22"/>
-                  </w:rPr>
-                  <w:t>initializeTesting</w:t>
-                </w:r>
-                <w:proofErr w:type="spellEnd"/>
-                <w:proofErr w:type="gramEnd"/>
-                <w:r>
-                  <w:rPr>
-                    <w:rFonts w:ascii="Monaco" w:hAnsi="Monaco" w:cs="Monaco"/>
-                    <w:color w:val="000000"/>
-                    <w:sz w:val="22"/>
-                    <w:szCs w:val="22"/>
-                  </w:rPr>
-                  <w:t>();</w:t>
+                  <w:t>initializeTesting();</w:t>
                 </w:r>
                 <w:r>
                   <w:rPr>
@@ -4704,7 +4503,6 @@
                   </w:rPr>
                   <w:tab/>
                 </w:r>
-                <w:proofErr w:type="gramStart"/>
                 <w:r>
                   <w:rPr>
                     <w:rFonts w:ascii="Monaco" w:hAnsi="Monaco" w:cs="Monaco"/>
@@ -4716,7 +4514,6 @@
                   </w:rPr>
                   <w:t>public</w:t>
                 </w:r>
-                <w:proofErr w:type="gramEnd"/>
                 <w:r>
                   <w:rPr>
                     <w:rFonts w:ascii="Monaco" w:hAnsi="Monaco" w:cs="Monaco"/>
@@ -4726,7 +4523,6 @@
                   </w:rPr>
                   <w:t xml:space="preserve"> testing(</w:t>
                 </w:r>
-                <w:proofErr w:type="spellStart"/>
                 <w:r>
                   <w:rPr>
                     <w:rFonts w:ascii="Monaco" w:hAnsi="Monaco" w:cs="Monaco"/>
@@ -4738,7 +4534,6 @@
                   </w:rPr>
                   <w:t>int</w:t>
                 </w:r>
-                <w:proofErr w:type="spellEnd"/>
                 <w:r>
                   <w:rPr>
                     <w:rFonts w:ascii="Monaco" w:hAnsi="Monaco" w:cs="Monaco"/>
@@ -4806,8 +4601,6 @@
                   </w:rPr>
                   <w:tab/>
                 </w:r>
-                <w:proofErr w:type="spellStart"/>
-                <w:proofErr w:type="gramStart"/>
                 <w:r>
                   <w:rPr>
                     <w:rFonts w:ascii="Monaco" w:hAnsi="Monaco" w:cs="Monaco"/>
@@ -4837,8 +4630,6 @@
                   </w:rPr>
                   <w:t>difficulty</w:t>
                 </w:r>
-                <w:proofErr w:type="spellEnd"/>
-                <w:proofErr w:type="gramEnd"/>
                 <w:r>
                   <w:rPr>
                     <w:rFonts w:ascii="Monaco" w:hAnsi="Monaco" w:cs="Monaco"/>
@@ -4896,28 +4687,7 @@
                     <w:szCs w:val="22"/>
                   </w:rPr>
                   <w:tab/>
-                </w:r>
-                <w:proofErr w:type="spellStart"/>
-                <w:proofErr w:type="gramStart"/>
-                <w:r>
-                  <w:rPr>
-                    <w:rFonts w:ascii="Monaco" w:hAnsi="Monaco" w:cs="Monaco"/>
-                    <w:color w:val="000000"/>
-                    <w:sz w:val="22"/>
-                    <w:szCs w:val="22"/>
-                  </w:rPr>
-                  <w:t>loadProducts</w:t>
-                </w:r>
-                <w:proofErr w:type="spellEnd"/>
-                <w:proofErr w:type="gramEnd"/>
-                <w:r>
-                  <w:rPr>
-                    <w:rFonts w:ascii="Monaco" w:hAnsi="Monaco" w:cs="Monaco"/>
-                    <w:color w:val="000000"/>
-                    <w:sz w:val="22"/>
-                    <w:szCs w:val="22"/>
-                  </w:rPr>
-                  <w:t>();</w:t>
+                  <w:t>loadProducts();</w:t>
                 </w:r>
               </w:p>
               <w:p>
@@ -4949,28 +4719,7 @@
                     <w:szCs w:val="22"/>
                   </w:rPr>
                   <w:tab/>
-                </w:r>
-                <w:proofErr w:type="spellStart"/>
-                <w:proofErr w:type="gramStart"/>
-                <w:r>
-                  <w:rPr>
-                    <w:rFonts w:ascii="Monaco" w:hAnsi="Monaco" w:cs="Monaco"/>
-                    <w:color w:val="000000"/>
-                    <w:sz w:val="22"/>
-                    <w:szCs w:val="22"/>
-                  </w:rPr>
-                  <w:t>pickProducts</w:t>
-                </w:r>
-                <w:proofErr w:type="spellEnd"/>
-                <w:proofErr w:type="gramEnd"/>
-                <w:r>
-                  <w:rPr>
-                    <w:rFonts w:ascii="Monaco" w:hAnsi="Monaco" w:cs="Monaco"/>
-                    <w:color w:val="000000"/>
-                    <w:sz w:val="22"/>
-                    <w:szCs w:val="22"/>
-                  </w:rPr>
-                  <w:t>();</w:t>
+                  <w:t>pickProducts();</w:t>
                 </w:r>
               </w:p>
               <w:p>
@@ -5002,28 +4751,7 @@
                     <w:szCs w:val="22"/>
                   </w:rPr>
                   <w:tab/>
-                </w:r>
-                <w:proofErr w:type="spellStart"/>
-                <w:proofErr w:type="gramStart"/>
-                <w:r>
-                  <w:rPr>
-                    <w:rFonts w:ascii="Monaco" w:hAnsi="Monaco" w:cs="Monaco"/>
-                    <w:color w:val="000000"/>
-                    <w:sz w:val="22"/>
-                    <w:szCs w:val="22"/>
-                  </w:rPr>
-                  <w:t>initializeTesting</w:t>
-                </w:r>
-                <w:proofErr w:type="spellEnd"/>
-                <w:proofErr w:type="gramEnd"/>
-                <w:r>
-                  <w:rPr>
-                    <w:rFonts w:ascii="Monaco" w:hAnsi="Monaco" w:cs="Monaco"/>
-                    <w:color w:val="000000"/>
-                    <w:sz w:val="22"/>
-                    <w:szCs w:val="22"/>
-                  </w:rPr>
-                  <w:t>();</w:t>
+                  <w:t>initializeTesting();</w:t>
                 </w:r>
                 <w:r>
                   <w:rPr>
@@ -5111,7 +4839,6 @@
                   </w:rPr>
                   <w:tab/>
                 </w:r>
-                <w:proofErr w:type="gramStart"/>
                 <w:r>
                   <w:rPr>
                     <w:rFonts w:ascii="Monaco" w:hAnsi="Monaco" w:cs="Monaco"/>
@@ -5123,7 +4850,6 @@
                   </w:rPr>
                   <w:t>private</w:t>
                 </w:r>
-                <w:proofErr w:type="gramEnd"/>
                 <w:r>
                   <w:rPr>
                     <w:rFonts w:ascii="Monaco" w:hAnsi="Monaco" w:cs="Monaco"/>
@@ -5151,27 +4877,7 @@
                     <w:sz w:val="22"/>
                     <w:szCs w:val="22"/>
                   </w:rPr>
-                  <w:t xml:space="preserve"> </w:t>
-                </w:r>
-                <w:proofErr w:type="spellStart"/>
-                <w:r>
-                  <w:rPr>
-                    <w:rFonts w:ascii="Monaco" w:hAnsi="Monaco" w:cs="Monaco"/>
-                    <w:color w:val="000000"/>
-                    <w:sz w:val="22"/>
-                    <w:szCs w:val="22"/>
-                  </w:rPr>
-                  <w:t>loadProducts</w:t>
-                </w:r>
-                <w:proofErr w:type="spellEnd"/>
-                <w:r>
-                  <w:rPr>
-                    <w:rFonts w:ascii="Monaco" w:hAnsi="Monaco" w:cs="Monaco"/>
-                    <w:color w:val="000000"/>
-                    <w:sz w:val="22"/>
-                    <w:szCs w:val="22"/>
-                  </w:rPr>
-                  <w:t>() {</w:t>
+                  <w:t xml:space="preserve"> loadProducts() {</w:t>
                 </w:r>
                 <w:r>
                   <w:rPr>
@@ -5215,7 +4921,6 @@
                     <w:szCs w:val="22"/>
                   </w:rPr>
                 </w:pPr>
-                <w:proofErr w:type="gramStart"/>
                 <w:r>
                   <w:rPr>
                     <w:rFonts w:ascii="Monaco" w:hAnsi="Monaco" w:cs="Monaco"/>
@@ -5225,7 +4930,6 @@
                   </w:rPr>
                   <w:t>…..</w:t>
                 </w:r>
-                <w:proofErr w:type="gramEnd"/>
               </w:p>
               <w:p>
                 <w:pPr>
@@ -5240,7 +4944,6 @@
                     <w:szCs w:val="22"/>
                   </w:rPr>
                 </w:pPr>
-                <w:proofErr w:type="gramStart"/>
                 <w:r>
                   <w:rPr>
                     <w:rFonts w:ascii="Monaco" w:hAnsi="Monaco" w:cs="Monaco"/>
@@ -5250,7 +4953,6 @@
                   </w:rPr>
                   <w:t>…..</w:t>
                 </w:r>
-                <w:proofErr w:type="gramEnd"/>
               </w:p>
               <w:p>
                 <w:pPr>
@@ -5265,7 +4967,6 @@
                     <w:szCs w:val="22"/>
                   </w:rPr>
                 </w:pPr>
-                <w:proofErr w:type="gramStart"/>
                 <w:r>
                   <w:rPr>
                     <w:rFonts w:ascii="Monaco" w:hAnsi="Monaco" w:cs="Monaco"/>
@@ -5284,7 +4985,6 @@
                   </w:rPr>
                   <w:tab/>
                 </w:r>
-                <w:proofErr w:type="gramEnd"/>
               </w:p>
             </w:tc>
             <w:tc>
@@ -5306,7 +5006,6 @@
                     <w:szCs w:val="22"/>
                   </w:rPr>
                 </w:pPr>
-                <w:proofErr w:type="gramStart"/>
                 <w:r>
                   <w:rPr>
                     <w:rFonts w:ascii="Monaco" w:hAnsi="Monaco" w:cs="Monaco"/>
@@ -5318,7 +5017,6 @@
                   </w:rPr>
                   <w:t>…..</w:t>
                 </w:r>
-                <w:proofErr w:type="gramEnd"/>
               </w:p>
               <w:p>
                 <w:pPr>
@@ -5335,7 +5033,6 @@
                     <w:szCs w:val="22"/>
                   </w:rPr>
                 </w:pPr>
-                <w:proofErr w:type="gramStart"/>
                 <w:r>
                   <w:rPr>
                     <w:rFonts w:ascii="Monaco" w:hAnsi="Monaco" w:cs="Monaco"/>
@@ -5347,7 +5044,6 @@
                   </w:rPr>
                   <w:t>…..</w:t>
                 </w:r>
-                <w:proofErr w:type="gramEnd"/>
               </w:p>
               <w:p>
                 <w:pPr>
@@ -5364,7 +5060,6 @@
                     <w:szCs w:val="22"/>
                   </w:rPr>
                 </w:pPr>
-                <w:proofErr w:type="gramStart"/>
                 <w:r>
                   <w:rPr>
                     <w:rFonts w:ascii="Monaco" w:hAnsi="Monaco" w:cs="Monaco"/>
@@ -5376,7 +5071,6 @@
                   </w:rPr>
                   <w:t>…..</w:t>
                 </w:r>
-                <w:proofErr w:type="gramEnd"/>
               </w:p>
               <w:p>
                 <w:pPr>
@@ -5390,7 +5084,6 @@
                     <w:szCs w:val="22"/>
                   </w:rPr>
                 </w:pPr>
-                <w:proofErr w:type="gramStart"/>
                 <w:r>
                   <w:rPr>
                     <w:rFonts w:ascii="Monaco" w:hAnsi="Monaco" w:cs="Monaco"/>
@@ -5402,7 +5095,6 @@
                   </w:rPr>
                   <w:t>public</w:t>
                 </w:r>
-                <w:proofErr w:type="gramEnd"/>
                 <w:r>
                   <w:rPr>
                     <w:rFonts w:ascii="Monaco" w:hAnsi="Monaco" w:cs="Monaco"/>
@@ -5467,7 +5159,6 @@
                   </w:rPr>
                   <w:tab/>
                 </w:r>
-                <w:proofErr w:type="gramStart"/>
                 <w:r>
                   <w:rPr>
                     <w:rFonts w:ascii="Monaco" w:hAnsi="Monaco" w:cs="Monaco"/>
@@ -5479,37 +5170,15 @@
                   </w:rPr>
                   <w:t>protected</w:t>
                 </w:r>
-                <w:proofErr w:type="gramEnd"/>
-                <w:r>
-                  <w:rPr>
-                    <w:rFonts w:ascii="Monaco" w:hAnsi="Monaco" w:cs="Monaco"/>
-                    <w:color w:val="000000"/>
-                    <w:sz w:val="22"/>
-                    <w:szCs w:val="22"/>
-                  </w:rPr>
-                  <w:t xml:space="preserve"> </w:t>
-                </w:r>
-                <w:proofErr w:type="spellStart"/>
-                <w:r>
-                  <w:rPr>
-                    <w:rFonts w:ascii="Monaco" w:hAnsi="Monaco" w:cs="Monaco"/>
-                    <w:color w:val="000000"/>
-                    <w:sz w:val="22"/>
-                    <w:szCs w:val="22"/>
-                  </w:rPr>
-                  <w:t>JFrame</w:t>
-                </w:r>
-                <w:proofErr w:type="spellEnd"/>
-                <w:r>
-                  <w:rPr>
-                    <w:rFonts w:ascii="Monaco" w:hAnsi="Monaco" w:cs="Monaco"/>
-                    <w:color w:val="000000"/>
-                    <w:sz w:val="22"/>
-                    <w:szCs w:val="22"/>
-                  </w:rPr>
-                  <w:t xml:space="preserve"> </w:t>
-                </w:r>
-                <w:proofErr w:type="spellStart"/>
+                <w:r>
+                  <w:rPr>
+                    <w:rFonts w:ascii="Monaco" w:hAnsi="Monaco" w:cs="Monaco"/>
+                    <w:color w:val="000000"/>
+                    <w:sz w:val="22"/>
+                    <w:szCs w:val="22"/>
+                  </w:rPr>
+                  <w:t xml:space="preserve"> JFrame </w:t>
+                </w:r>
                 <w:r>
                   <w:rPr>
                     <w:rFonts w:ascii="Monaco" w:hAnsi="Monaco" w:cs="Monaco"/>
@@ -5519,7 +5188,6 @@
                   </w:rPr>
                   <w:t>frmDeliTrainingApplication</w:t>
                 </w:r>
-                <w:proofErr w:type="spellEnd"/>
                 <w:r>
                   <w:rPr>
                     <w:rFonts w:ascii="Monaco" w:hAnsi="Monaco" w:cs="Monaco"/>
@@ -5597,28 +5265,7 @@
                     <w:sz w:val="22"/>
                     <w:szCs w:val="22"/>
                   </w:rPr>
-                  <w:t xml:space="preserve"> </w:t>
-                </w:r>
-                <w:proofErr w:type="gramStart"/>
-                <w:r>
-                  <w:rPr>
-                    <w:rFonts w:ascii="Monaco" w:hAnsi="Monaco" w:cs="Monaco"/>
-                    <w:color w:val="000000"/>
-                    <w:sz w:val="22"/>
-                    <w:szCs w:val="22"/>
-                  </w:rPr>
-                  <w:t>Random(</w:t>
-                </w:r>
-                <w:proofErr w:type="spellStart"/>
-                <w:proofErr w:type="gramEnd"/>
-                <w:r>
-                  <w:rPr>
-                    <w:rFonts w:ascii="Monaco" w:hAnsi="Monaco" w:cs="Monaco"/>
-                    <w:color w:val="000000"/>
-                    <w:sz w:val="22"/>
-                    <w:szCs w:val="22"/>
-                  </w:rPr>
-                  <w:t>System.</w:t>
+                  <w:t xml:space="preserve"> Random(System.</w:t>
                 </w:r>
                 <w:r>
                   <w:rPr>
@@ -5631,7 +5278,6 @@
                   </w:rPr>
                   <w:t>currentTimeMillis</w:t>
                 </w:r>
-                <w:proofErr w:type="spellEnd"/>
                 <w:r>
                   <w:rPr>
                     <w:rFonts w:ascii="Monaco" w:hAnsi="Monaco" w:cs="Monaco"/>
@@ -5663,8 +5309,6 @@
                   </w:rPr>
                   <w:t xml:space="preserve">    </w:t>
                 </w:r>
-                <w:proofErr w:type="spellStart"/>
-                <w:proofErr w:type="gramStart"/>
                 <w:r>
                   <w:rPr>
                     <w:rFonts w:ascii="Monaco" w:hAnsi="Monaco" w:cs="Monaco"/>
@@ -5676,8 +5320,6 @@
                   </w:rPr>
                   <w:t>int</w:t>
                 </w:r>
-                <w:proofErr w:type="spellEnd"/>
-                <w:proofErr w:type="gramEnd"/>
                 <w:r>
                   <w:rPr>
                     <w:rFonts w:ascii="Monaco" w:hAnsi="Monaco" w:cs="Monaco"/>
@@ -5705,7 +5347,6 @@
                   </w:rPr>
                   <w:t xml:space="preserve"> = 0, </w:t>
                 </w:r>
-                <w:proofErr w:type="spellStart"/>
                 <w:r>
                   <w:rPr>
                     <w:rFonts w:ascii="Monaco" w:hAnsi="Monaco" w:cs="Monaco"/>
@@ -5715,7 +5356,6 @@
                   </w:rPr>
                   <w:t>rand_product</w:t>
                 </w:r>
-                <w:proofErr w:type="spellEnd"/>
                 <w:r>
                   <w:rPr>
                     <w:rFonts w:ascii="Monaco" w:hAnsi="Monaco" w:cs="Monaco"/>
@@ -5743,7 +5383,6 @@
                   </w:rPr>
                   <w:t xml:space="preserve"> = 0, </w:t>
                 </w:r>
-                <w:proofErr w:type="spellStart"/>
                 <w:r>
                   <w:rPr>
                     <w:rFonts w:ascii="Monaco" w:hAnsi="Monaco" w:cs="Monaco"/>
@@ -5753,7 +5392,6 @@
                   </w:rPr>
                   <w:t>rand_option</w:t>
                 </w:r>
-                <w:proofErr w:type="spellEnd"/>
                 <w:r>
                   <w:rPr>
                     <w:rFonts w:ascii="Monaco" w:hAnsi="Monaco" w:cs="Monaco"/>
@@ -6003,27 +5641,7 @@
                     <w:sz w:val="22"/>
                     <w:szCs w:val="22"/>
                   </w:rPr>
-                  <w:t xml:space="preserve">    </w:t>
-                </w:r>
-                <w:proofErr w:type="spellStart"/>
-                <w:r>
-                  <w:rPr>
-                    <w:rFonts w:ascii="Monaco" w:hAnsi="Monaco" w:cs="Monaco"/>
-                    <w:color w:val="000000"/>
-                    <w:sz w:val="22"/>
-                    <w:szCs w:val="22"/>
-                  </w:rPr>
-                  <w:t>GameEngine</w:t>
-                </w:r>
-                <w:proofErr w:type="spellEnd"/>
-                <w:r>
-                  <w:rPr>
-                    <w:rFonts w:ascii="Monaco" w:hAnsi="Monaco" w:cs="Monaco"/>
-                    <w:color w:val="000000"/>
-                    <w:sz w:val="22"/>
-                    <w:szCs w:val="22"/>
-                  </w:rPr>
-                  <w:t xml:space="preserve"> </w:t>
+                  <w:t xml:space="preserve">    GameEngine </w:t>
                 </w:r>
                 <w:r>
                   <w:rPr>
@@ -6061,38 +5679,7 @@
                     <w:sz w:val="22"/>
                     <w:szCs w:val="22"/>
                   </w:rPr>
-                  <w:t xml:space="preserve"> </w:t>
-                </w:r>
-                <w:proofErr w:type="spellStart"/>
-                <w:proofErr w:type="gramStart"/>
-                <w:r>
-                  <w:rPr>
-                    <w:rFonts w:ascii="Monaco" w:hAnsi="Monaco" w:cs="Monaco"/>
-                    <w:color w:val="000000"/>
-                    <w:sz w:val="22"/>
-                    <w:szCs w:val="22"/>
-                  </w:rPr>
-                  <w:t>GameEngine</w:t>
-                </w:r>
-                <w:proofErr w:type="spellEnd"/>
-                <w:r>
-                  <w:rPr>
-                    <w:rFonts w:ascii="Monaco" w:hAnsi="Monaco" w:cs="Monaco"/>
-                    <w:color w:val="000000"/>
-                    <w:sz w:val="22"/>
-                    <w:szCs w:val="22"/>
-                  </w:rPr>
-                  <w:t>(</w:t>
-                </w:r>
-                <w:proofErr w:type="gramEnd"/>
-                <w:r>
-                  <w:rPr>
-                    <w:rFonts w:ascii="Monaco" w:hAnsi="Monaco" w:cs="Monaco"/>
-                    <w:color w:val="000000"/>
-                    <w:sz w:val="22"/>
-                    <w:szCs w:val="22"/>
-                  </w:rPr>
-                  <w:t>);</w:t>
+                  <w:t xml:space="preserve"> GameEngine();</w:t>
                 </w:r>
               </w:p>
               <w:p>
@@ -6116,7 +5703,6 @@
                   </w:rPr>
                   <w:t xml:space="preserve">    Results </w:t>
                 </w:r>
-                <w:proofErr w:type="spellStart"/>
                 <w:r>
                   <w:rPr>
                     <w:rFonts w:ascii="Monaco" w:hAnsi="Monaco" w:cs="Monaco"/>
@@ -6126,7 +5712,6 @@
                   </w:rPr>
                   <w:t>resultsWindow</w:t>
                 </w:r>
-                <w:proofErr w:type="spellEnd"/>
                 <w:r>
                   <w:rPr>
                     <w:rFonts w:ascii="Monaco" w:hAnsi="Monaco" w:cs="Monaco"/>
@@ -6202,7 +5787,6 @@
                   </w:rPr>
                   <w:tab/>
                 </w:r>
-                <w:proofErr w:type="gramStart"/>
                 <w:r>
                   <w:rPr>
                     <w:rFonts w:ascii="Monaco" w:hAnsi="Monaco" w:cs="Monaco"/>
@@ -6214,7 +5798,6 @@
                   </w:rPr>
                   <w:t>public</w:t>
                 </w:r>
-                <w:proofErr w:type="gramEnd"/>
                 <w:r>
                   <w:rPr>
                     <w:rFonts w:ascii="Monaco" w:hAnsi="Monaco" w:cs="Monaco"/>
@@ -6224,7 +5807,6 @@
                   </w:rPr>
                   <w:t xml:space="preserve"> testing(</w:t>
                 </w:r>
-                <w:proofErr w:type="spellStart"/>
                 <w:r>
                   <w:rPr>
                     <w:rFonts w:ascii="Monaco" w:hAnsi="Monaco" w:cs="Monaco"/>
@@ -6236,7 +5818,6 @@
                   </w:rPr>
                   <w:t>int</w:t>
                 </w:r>
-                <w:proofErr w:type="spellEnd"/>
                 <w:r>
                   <w:rPr>
                     <w:rFonts w:ascii="Monaco" w:hAnsi="Monaco" w:cs="Monaco"/>
@@ -6304,8 +5885,6 @@
                   </w:rPr>
                   <w:tab/>
                 </w:r>
-                <w:proofErr w:type="spellStart"/>
-                <w:proofErr w:type="gramStart"/>
                 <w:r>
                   <w:rPr>
                     <w:rFonts w:ascii="Monaco" w:hAnsi="Monaco" w:cs="Monaco"/>
@@ -6335,8 +5914,6 @@
                   </w:rPr>
                   <w:t>difficulty</w:t>
                 </w:r>
-                <w:proofErr w:type="spellEnd"/>
-                <w:proofErr w:type="gramEnd"/>
                 <w:r>
                   <w:rPr>
                     <w:rFonts w:ascii="Monaco" w:hAnsi="Monaco" w:cs="Monaco"/>
@@ -6394,28 +5971,7 @@
                     <w:szCs w:val="22"/>
                   </w:rPr>
                   <w:tab/>
-                </w:r>
-                <w:proofErr w:type="spellStart"/>
-                <w:proofErr w:type="gramStart"/>
-                <w:r>
-                  <w:rPr>
-                    <w:rFonts w:ascii="Monaco" w:hAnsi="Monaco" w:cs="Monaco"/>
-                    <w:color w:val="000000"/>
-                    <w:sz w:val="22"/>
-                    <w:szCs w:val="22"/>
-                  </w:rPr>
-                  <w:t>loadProducts</w:t>
-                </w:r>
-                <w:proofErr w:type="spellEnd"/>
-                <w:proofErr w:type="gramEnd"/>
-                <w:r>
-                  <w:rPr>
-                    <w:rFonts w:ascii="Monaco" w:hAnsi="Monaco" w:cs="Monaco"/>
-                    <w:color w:val="000000"/>
-                    <w:sz w:val="22"/>
-                    <w:szCs w:val="22"/>
-                  </w:rPr>
-                  <w:t>();</w:t>
+                  <w:t>loadProducts();</w:t>
                 </w:r>
               </w:p>
               <w:p>
@@ -6447,28 +6003,7 @@
                     <w:szCs w:val="22"/>
                   </w:rPr>
                   <w:tab/>
-                </w:r>
-                <w:proofErr w:type="spellStart"/>
-                <w:proofErr w:type="gramStart"/>
-                <w:r>
-                  <w:rPr>
-                    <w:rFonts w:ascii="Monaco" w:hAnsi="Monaco" w:cs="Monaco"/>
-                    <w:color w:val="000000"/>
-                    <w:sz w:val="22"/>
-                    <w:szCs w:val="22"/>
-                  </w:rPr>
-                  <w:t>pickProducts</w:t>
-                </w:r>
-                <w:proofErr w:type="spellEnd"/>
-                <w:proofErr w:type="gramEnd"/>
-                <w:r>
-                  <w:rPr>
-                    <w:rFonts w:ascii="Monaco" w:hAnsi="Monaco" w:cs="Monaco"/>
-                    <w:color w:val="000000"/>
-                    <w:sz w:val="22"/>
-                    <w:szCs w:val="22"/>
-                  </w:rPr>
-                  <w:t>();</w:t>
+                  <w:t>pickProducts();</w:t>
                 </w:r>
               </w:p>
               <w:p>
@@ -6500,28 +6035,7 @@
                     <w:szCs w:val="22"/>
                   </w:rPr>
                   <w:tab/>
-                </w:r>
-                <w:proofErr w:type="spellStart"/>
-                <w:proofErr w:type="gramStart"/>
-                <w:r>
-                  <w:rPr>
-                    <w:rFonts w:ascii="Monaco" w:hAnsi="Monaco" w:cs="Monaco"/>
-                    <w:color w:val="000000"/>
-                    <w:sz w:val="22"/>
-                    <w:szCs w:val="22"/>
-                  </w:rPr>
-                  <w:t>initializeTesting</w:t>
-                </w:r>
-                <w:proofErr w:type="spellEnd"/>
-                <w:proofErr w:type="gramEnd"/>
-                <w:r>
-                  <w:rPr>
-                    <w:rFonts w:ascii="Monaco" w:hAnsi="Monaco" w:cs="Monaco"/>
-                    <w:color w:val="000000"/>
-                    <w:sz w:val="22"/>
-                    <w:szCs w:val="22"/>
-                  </w:rPr>
-                  <w:t>();</w:t>
+                  <w:t>initializeTesting();</w:t>
                 </w:r>
                 <w:r>
                   <w:rPr>
@@ -6606,7 +6120,6 @@
                   </w:rPr>
                   <w:tab/>
                 </w:r>
-                <w:proofErr w:type="gramStart"/>
                 <w:r>
                   <w:rPr>
                     <w:rFonts w:ascii="Monaco" w:hAnsi="Monaco" w:cs="Monaco"/>
@@ -6618,7 +6131,6 @@
                   </w:rPr>
                   <w:t>private</w:t>
                 </w:r>
-                <w:proofErr w:type="gramEnd"/>
                 <w:r>
                   <w:rPr>
                     <w:rFonts w:ascii="Monaco" w:hAnsi="Monaco" w:cs="Monaco"/>
@@ -6646,36 +6158,7 @@
                     <w:sz w:val="22"/>
                     <w:szCs w:val="22"/>
                   </w:rPr>
-                  <w:t xml:space="preserve"> </w:t>
-                </w:r>
-                <w:proofErr w:type="spellStart"/>
-                <w:r>
-                  <w:rPr>
-                    <w:rFonts w:ascii="Monaco" w:hAnsi="Monaco" w:cs="Monaco"/>
-                    <w:color w:val="000000"/>
-                    <w:sz w:val="22"/>
-                    <w:szCs w:val="22"/>
-                  </w:rPr>
-                  <w:t>loadProducts</w:t>
-                </w:r>
-                <w:proofErr w:type="spellEnd"/>
-                <w:r>
-                  <w:rPr>
-                    <w:rFonts w:ascii="Monaco" w:hAnsi="Monaco" w:cs="Monaco"/>
-                    <w:color w:val="000000"/>
-                    <w:sz w:val="22"/>
-                    <w:szCs w:val="22"/>
-                  </w:rPr>
-                  <w:t>() {</w:t>
-                </w:r>
-                <w:r>
-                  <w:rPr>
-                    <w:rFonts w:ascii="Monaco" w:hAnsi="Monaco" w:cs="Monaco"/>
-                    <w:color w:val="000000"/>
-                    <w:sz w:val="22"/>
-                    <w:szCs w:val="22"/>
-                  </w:rPr>
-                  <w:t xml:space="preserve"> …..</w:t>
+                  <w:t xml:space="preserve"> loadProducts() { …..</w:t>
                 </w:r>
               </w:p>
               <w:p>
@@ -6688,7 +6171,6 @@
                     <w:szCs w:val="22"/>
                   </w:rPr>
                 </w:pPr>
-                <w:proofErr w:type="gramStart"/>
                 <w:r>
                   <w:rPr>
                     <w:rFonts w:ascii="Monaco" w:hAnsi="Monaco" w:cs="Monaco"/>
@@ -6698,53 +6180,213 @@
                   </w:rPr>
                   <w:t>…..</w:t>
                 </w:r>
-                <w:proofErr w:type="gramEnd"/>
               </w:p>
             </w:tc>
           </w:tr>
         </w:tbl>
         <w:p>
           <w:pPr>
-            <w:spacing w:line="480" w:lineRule="auto"/>
+            <w:pStyle w:val="Heading2"/>
+            <w:rPr>
+              <w:rFonts w:asciiTheme="minorHAnsi" w:eastAsiaTheme="minorEastAsia" w:hAnsiTheme="minorHAnsi" w:cstheme="minorBidi"/>
+              <w:b w:val="0"/>
+              <w:bCs w:val="0"/>
+              <w:color w:val="auto"/>
+              <w:sz w:val="24"/>
+              <w:szCs w:val="24"/>
+            </w:rPr>
           </w:pPr>
+          <w:bookmarkStart w:id="16" w:name="_Toc288672581"/>
+        </w:p>
+        <w:p>
+          <w:pPr>
+            <w:pStyle w:val="Heading2"/>
+          </w:pPr>
+          <w:r>
+            <w:t>6</w:t>
+          </w:r>
+          <w:r>
+            <w:t>.3</w:t>
+          </w:r>
+          <w:r>
+            <w:t xml:space="preserve"> </w:t>
+          </w:r>
+          <w:r>
+            <w:t>Implementation</w:t>
+          </w:r>
+          <w:bookmarkEnd w:id="16"/>
         </w:p>
         <w:p>
           <w:pPr>
             <w:spacing w:line="480" w:lineRule="auto"/>
           </w:pPr>
+          <w:r>
+            <w:t xml:space="preserve">The goal of this project is refactor the </w:t>
+          </w:r>
+          <w:r>
+            <w:rPr>
+              <w:i/>
+            </w:rPr>
+            <w:t>testing.java</w:t>
+          </w:r>
+          <w:r>
+            <w:t xml:space="preserve"> and </w:t>
+          </w:r>
+          <w:r>
+            <w:rPr>
+              <w:i/>
+            </w:rPr>
+            <w:t>GameEngine.java</w:t>
+          </w:r>
+          <w:r>
+            <w:t xml:space="preserve"> classes.</w:t>
+          </w:r>
+          <w:r>
+            <w:t xml:space="preserve"> The Deli App is full functional as is, however we found many areas that could be improved. In order to limit the amount of duplicate code and organize data better, I decided to created individual product classes.  This will allow the </w:t>
+          </w:r>
+          <w:r>
+            <w:rPr>
+              <w:i/>
+            </w:rPr>
+            <w:t>loadProducts()</w:t>
+          </w:r>
+          <w:r>
+            <w:t xml:space="preserve"> method in </w:t>
+          </w:r>
+          <w:r>
+            <w:rPr>
+              <w:i/>
+            </w:rPr>
+            <w:t>testing.java</w:t>
+          </w:r>
+          <w:r>
+            <w:t xml:space="preserve"> to be a more flexible and intuitive block of code. For the purpose of this project and skill demonstration, I choose 3 products to refactor. They are the </w:t>
+          </w:r>
+          <w:r>
+            <w:rPr>
+              <w:i/>
+            </w:rPr>
+            <w:t>beef product</w:t>
+          </w:r>
+          <w:r>
+            <w:t xml:space="preserve">, </w:t>
+          </w:r>
+          <w:r>
+            <w:rPr>
+              <w:i/>
+            </w:rPr>
+            <w:t>ham product</w:t>
+          </w:r>
+          <w:r>
+            <w:t xml:space="preserve">, and the </w:t>
+          </w:r>
+          <w:r>
+            <w:rPr>
+              <w:i/>
+            </w:rPr>
+            <w:t xml:space="preserve">chicken product. </w:t>
+          </w:r>
+          <w:r>
+            <w:t>Below are the class diagrams for each product, respectively.</w:t>
+          </w:r>
         </w:p>
         <w:p>
           <w:pPr>
-            <w:pStyle w:val="Heading2"/>
+            <w:pStyle w:val="Heading3"/>
           </w:pPr>
-          <w:bookmarkStart w:id="17" w:name="_Toc288672581"/>
-          <w:r>
-            <w:t>6</w:t>
-          </w:r>
-          <w:r>
-            <w:t>.3</w:t>
-          </w:r>
-          <w:r>
-            <w:t xml:space="preserve"> </w:t>
-          </w:r>
-          <w:r>
-            <w:t>Implementation</w:t>
-          </w:r>
-          <w:bookmarkEnd w:id="17"/>
+          <w:r>
+            <w:t>Beef.java Class Diagram</w:t>
+          </w:r>
         </w:p>
+        <w:p/>
+        <w:p>
+          <w:r>
+            <w:t xml:space="preserve">See </w:t>
+          </w:r>
+          <w:hyperlink w:anchor="_8.2.1_Beef.java_Class" w:history="1">
+            <w:r>
+              <w:rPr>
+                <w:rStyle w:val="Hyperlink"/>
+              </w:rPr>
+              <w:t>Appendix 8.2.1</w:t>
+            </w:r>
+          </w:hyperlink>
+          <w:r>
+            <w:t xml:space="preserve"> for complete source code.</w:t>
+          </w:r>
+        </w:p>
+        <w:p/>
+        <w:p>
+          <w:pPr>
+            <w:pStyle w:val="Heading3"/>
+          </w:pPr>
+          <w:r>
+            <w:t>Ham.java Class Diagram</w:t>
+          </w:r>
+        </w:p>
+        <w:p/>
+        <w:p>
+          <w:r>
+            <w:t xml:space="preserve">See </w:t>
+          </w:r>
+          <w:hyperlink w:anchor="_8.2.2_Ham.java_Class" w:history="1">
+            <w:r>
+              <w:rPr>
+                <w:rStyle w:val="Hyperlink"/>
+              </w:rPr>
+              <w:t>Appendix 8.2.2</w:t>
+            </w:r>
+          </w:hyperlink>
+          <w:r>
+            <w:t xml:space="preserve"> for complete source code.</w:t>
+          </w:r>
+        </w:p>
+        <w:p/>
+        <w:p/>
+        <w:p>
+          <w:pPr>
+            <w:pStyle w:val="Heading3"/>
+          </w:pPr>
+          <w:r>
+            <w:t>Chicken.java Class Diagram</w:t>
+          </w:r>
+        </w:p>
+        <w:p/>
+        <w:p>
+          <w:r>
+            <w:t xml:space="preserve">See </w:t>
+          </w:r>
+          <w:hyperlink w:anchor="_8.2.3_Chicken.java_Class" w:history="1">
+            <w:r>
+              <w:rPr>
+                <w:rStyle w:val="Hyperlink"/>
+              </w:rPr>
+              <w:t>Appendix 8.2.3</w:t>
+            </w:r>
+          </w:hyperlink>
+          <w:r>
+            <w:t xml:space="preserve"> for complete source code.</w:t>
+          </w:r>
+        </w:p>
+        <w:p/>
         <w:p/>
         <w:p>
           <w:pPr>
             <w:pStyle w:val="Heading1"/>
           </w:pPr>
-          <w:bookmarkStart w:id="18" w:name="_Toc288672582"/>
+          <w:bookmarkStart w:id="17" w:name="_Toc288672582"/>
           <w:r>
             <w:t>7</w:t>
           </w:r>
           <w:r>
-            <w:t>. Conclusion</w:t>
-          </w:r>
+            <w:t>. Conclusi</w:t>
+          </w:r>
+          <w:bookmarkStart w:id="18" w:name="_GoBack"/>
           <w:bookmarkEnd w:id="18"/>
+          <w:r>
+            <w:t>on</w:t>
+          </w:r>
+          <w:bookmarkEnd w:id="17"/>
         </w:p>
         <w:p>
           <w:pPr>
@@ -6768,7 +6410,13 @@
             <w:t>8</w:t>
           </w:r>
           <w:r>
-            <w:t>.1 Results</w:t>
+            <w:t xml:space="preserve">.1 </w:t>
+          </w:r>
+          <w:r>
+            <w:t xml:space="preserve">Test </w:t>
+          </w:r>
+          <w:r>
+            <w:t>Results</w:t>
           </w:r>
           <w:bookmarkEnd w:id="20"/>
         </w:p>
@@ -6786,6 +6434,38 @@
             <w:t>.2 Source Code</w:t>
           </w:r>
           <w:bookmarkEnd w:id="22"/>
+        </w:p>
+        <w:p>
+          <w:pPr>
+            <w:pStyle w:val="Heading3"/>
+          </w:pPr>
+          <w:bookmarkStart w:id="23" w:name="_8.2.1_Beef.java_Class"/>
+          <w:bookmarkEnd w:id="23"/>
+          <w:r>
+            <w:t>8.2.1 Beef.java Class file</w:t>
+          </w:r>
+        </w:p>
+        <w:p/>
+        <w:p>
+          <w:pPr>
+            <w:pStyle w:val="Heading3"/>
+          </w:pPr>
+          <w:bookmarkStart w:id="24" w:name="_8.2.2_Ham.java_Class"/>
+          <w:bookmarkEnd w:id="24"/>
+          <w:r>
+            <w:t>8.2.2 Ham.java Class file</w:t>
+          </w:r>
+        </w:p>
+        <w:p/>
+        <w:p>
+          <w:pPr>
+            <w:pStyle w:val="Heading3"/>
+          </w:pPr>
+          <w:bookmarkStart w:id="25" w:name="_8.2.3_Chicken.java_Class"/>
+          <w:bookmarkEnd w:id="25"/>
+          <w:r>
+            <w:t>8.2.3 Chicken.java Class file</w:t>
+          </w:r>
         </w:p>
         <w:p/>
         <w:p>
@@ -6797,8 +6477,8 @@
     </w:sdt>
     <w:p/>
     <w:sectPr>
-      <w:footerReference w:type="even" r:id="rId12"/>
-      <w:footerReference w:type="default" r:id="rId13"/>
+      <w:footerReference w:type="even" r:id="rId14"/>
+      <w:footerReference w:type="default" r:id="rId15"/>
       <w:pgSz w:w="12240" w:h="15840"/>
       <w:pgMar w:top="1440" w:right="1800" w:bottom="1440" w:left="1800" w:header="720" w:footer="720" w:gutter="0"/>
       <w:pgNumType w:chapStyle="1"/>
@@ -6899,7 +6579,7 @@
         <w:rStyle w:val="PageNumber"/>
         <w:noProof/>
       </w:rPr>
-      <w:t>4</w:t>
+      <w:t>2</w:t>
     </w:r>
     <w:r>
       <w:rPr>
@@ -7335,7 +7015,7 @@
     <w:uiPriority w:val="9"/>
     <w:unhideWhenUsed/>
     <w:qFormat/>
-    <w:rsid w:val="0061444A"/>
+    <w:rsid w:val="00C03557"/>
     <w:pPr>
       <w:keepNext/>
       <w:keepLines/>
@@ -7347,8 +7027,30 @@
       <w:b/>
       <w:bCs/>
       <w:color w:val="4F81BD" w:themeColor="accent1"/>
-      <w:sz w:val="26"/>
+      <w:sz w:val="28"/>
       <w:szCs w:val="26"/>
+    </w:rPr>
+  </w:style>
+  <w:style w:type="paragraph" w:styleId="Heading3">
+    <w:name w:val="heading 3"/>
+    <w:basedOn w:val="Normal"/>
+    <w:next w:val="Normal"/>
+    <w:link w:val="Heading3Char"/>
+    <w:uiPriority w:val="9"/>
+    <w:unhideWhenUsed/>
+    <w:qFormat/>
+    <w:rsid w:val="00C03557"/>
+    <w:pPr>
+      <w:keepNext/>
+      <w:keepLines/>
+      <w:spacing w:before="200"/>
+      <w:outlineLvl w:val="2"/>
+    </w:pPr>
+    <w:rPr>
+      <w:rFonts w:asciiTheme="majorHAnsi" w:eastAsiaTheme="majorEastAsia" w:hAnsiTheme="majorHAnsi" w:cstheme="majorBidi"/>
+      <w:bCs/>
+      <w:i/>
+      <w:color w:val="4F81BD" w:themeColor="accent1"/>
     </w:rPr>
   </w:style>
   <w:style w:type="character" w:default="1" w:styleId="DefaultParagraphFont">
@@ -7476,13 +7178,13 @@
     <w:basedOn w:val="DefaultParagraphFont"/>
     <w:link w:val="Heading2"/>
     <w:uiPriority w:val="9"/>
-    <w:rsid w:val="0061444A"/>
+    <w:rsid w:val="00C03557"/>
     <w:rPr>
       <w:rFonts w:asciiTheme="majorHAnsi" w:eastAsiaTheme="majorEastAsia" w:hAnsiTheme="majorHAnsi" w:cstheme="majorBidi"/>
       <w:b/>
       <w:bCs/>
       <w:color w:val="4F81BD" w:themeColor="accent1"/>
-      <w:sz w:val="26"/>
+      <w:sz w:val="28"/>
       <w:szCs w:val="26"/>
     </w:rPr>
   </w:style>
@@ -7768,6 +7470,19 @@
       </w:tblCellMar>
     </w:tblPr>
   </w:style>
+  <w:style w:type="character" w:customStyle="1" w:styleId="Heading3Char">
+    <w:name w:val="Heading 3 Char"/>
+    <w:basedOn w:val="DefaultParagraphFont"/>
+    <w:link w:val="Heading3"/>
+    <w:uiPriority w:val="9"/>
+    <w:rsid w:val="00C03557"/>
+    <w:rPr>
+      <w:rFonts w:asciiTheme="majorHAnsi" w:eastAsiaTheme="majorEastAsia" w:hAnsiTheme="majorHAnsi" w:cstheme="majorBidi"/>
+      <w:bCs/>
+      <w:i/>
+      <w:color w:val="4F81BD" w:themeColor="accent1"/>
+    </w:rPr>
+  </w:style>
 </w:styles>
 </file>
 
@@ -7958,7 +7673,7 @@
     <w:uiPriority w:val="9"/>
     <w:unhideWhenUsed/>
     <w:qFormat/>
-    <w:rsid w:val="0061444A"/>
+    <w:rsid w:val="00C03557"/>
     <w:pPr>
       <w:keepNext/>
       <w:keepLines/>
@@ -7970,8 +7685,30 @@
       <w:b/>
       <w:bCs/>
       <w:color w:val="4F81BD" w:themeColor="accent1"/>
-      <w:sz w:val="26"/>
+      <w:sz w:val="28"/>
       <w:szCs w:val="26"/>
+    </w:rPr>
+  </w:style>
+  <w:style w:type="paragraph" w:styleId="Heading3">
+    <w:name w:val="heading 3"/>
+    <w:basedOn w:val="Normal"/>
+    <w:next w:val="Normal"/>
+    <w:link w:val="Heading3Char"/>
+    <w:uiPriority w:val="9"/>
+    <w:unhideWhenUsed/>
+    <w:qFormat/>
+    <w:rsid w:val="00C03557"/>
+    <w:pPr>
+      <w:keepNext/>
+      <w:keepLines/>
+      <w:spacing w:before="200"/>
+      <w:outlineLvl w:val="2"/>
+    </w:pPr>
+    <w:rPr>
+      <w:rFonts w:asciiTheme="majorHAnsi" w:eastAsiaTheme="majorEastAsia" w:hAnsiTheme="majorHAnsi" w:cstheme="majorBidi"/>
+      <w:bCs/>
+      <w:i/>
+      <w:color w:val="4F81BD" w:themeColor="accent1"/>
     </w:rPr>
   </w:style>
   <w:style w:type="character" w:default="1" w:styleId="DefaultParagraphFont">
@@ -8099,13 +7836,13 @@
     <w:basedOn w:val="DefaultParagraphFont"/>
     <w:link w:val="Heading2"/>
     <w:uiPriority w:val="9"/>
-    <w:rsid w:val="0061444A"/>
+    <w:rsid w:val="00C03557"/>
     <w:rPr>
       <w:rFonts w:asciiTheme="majorHAnsi" w:eastAsiaTheme="majorEastAsia" w:hAnsiTheme="majorHAnsi" w:cstheme="majorBidi"/>
       <w:b/>
       <w:bCs/>
       <w:color w:val="4F81BD" w:themeColor="accent1"/>
-      <w:sz w:val="26"/>
+      <w:sz w:val="28"/>
       <w:szCs w:val="26"/>
     </w:rPr>
   </w:style>
@@ -8391,6 +8128,19 @@
       </w:tblCellMar>
     </w:tblPr>
   </w:style>
+  <w:style w:type="character" w:customStyle="1" w:styleId="Heading3Char">
+    <w:name w:val="Heading 3 Char"/>
+    <w:basedOn w:val="DefaultParagraphFont"/>
+    <w:link w:val="Heading3"/>
+    <w:uiPriority w:val="9"/>
+    <w:rsid w:val="00C03557"/>
+    <w:rPr>
+      <w:rFonts w:asciiTheme="majorHAnsi" w:eastAsiaTheme="majorEastAsia" w:hAnsiTheme="majorHAnsi" w:cstheme="majorBidi"/>
+      <w:bCs/>
+      <w:i/>
+      <w:color w:val="4F81BD" w:themeColor="accent1"/>
+    </w:rPr>
+  </w:style>
 </w:styles>
 </file>
 
@@ -8459,38 +8209,6 @@
               <w:szCs w:val="32"/>
             </w:rPr>
             <w:t>[Document Subtitle]</w:t>
-          </w:r>
-        </w:p>
-      </w:docPartBody>
-    </w:docPart>
-    <w:docPart>
-      <w:docPartPr>
-        <w:name w:val="069D3DFAB6ABEF49B21AEF455BC7715E"/>
-        <w:category>
-          <w:name w:val="General"/>
-          <w:gallery w:val="placeholder"/>
-        </w:category>
-        <w:types>
-          <w:type w:val="bbPlcHdr"/>
-        </w:types>
-        <w:behaviors>
-          <w:behavior w:val="content"/>
-        </w:behaviors>
-        <w:guid w:val="{72C68488-F4E4-F54B-9455-DDC1696A1DB9}"/>
-      </w:docPartPr>
-      <w:docPartBody>
-        <w:p>
-          <w:pPr>
-            <w:pStyle w:val="069D3DFAB6ABEF49B21AEF455BC7715E"/>
-          </w:pPr>
-          <w:r>
-            <w:rPr>
-              <w:rFonts w:asciiTheme="majorHAnsi" w:hAnsiTheme="majorHAnsi"/>
-              <w:noProof/>
-              <w:color w:val="000000" w:themeColor="text1"/>
-              <w:sz w:val="28"/>
-            </w:rPr>
-            <w:t>[Author]</w:t>
           </w:r>
         </w:p>
       </w:docPartBody>
@@ -8601,6 +8319,7 @@
   <w:rsids>
     <w:rsidRoot w:val="00405EE4"/>
     <w:rsid w:val="00405EE4"/>
+    <w:rsid w:val="006F7CDF"/>
   </w:rsids>
   <m:mathPr>
     <m:mathFont m:val="Cambria Math"/>
@@ -9379,7 +9098,7 @@
 </file>
 
 <file path=customXml/itemProps2.xml><?xml version="1.0" encoding="utf-8"?>
-<ds:datastoreItem xmlns:ds="http://schemas.openxmlformats.org/officeDocument/2006/customXml" ds:itemID="{66962F87-DA1E-394F-BF99-D0DB216BB54F}">
+<ds:datastoreItem xmlns:ds="http://schemas.openxmlformats.org/officeDocument/2006/customXml" ds:itemID="{EFF8BB3F-29DF-E94C-BF7A-00BF1C641B26}">
   <ds:schemaRefs>
     <ds:schemaRef ds:uri="http://schemas.openxmlformats.org/officeDocument/2006/bibliography"/>
   </ds:schemaRefs>

</xml_diff>